<commit_message>
I made some documentation and changes with quick sort left function, I have yet to do tests on the thing
</commit_message>
<xml_diff>
--- a/QuickSort Error Samples.docx
+++ b/QuickSort Error Samples.docx
@@ -49,6 +49,11 @@
       </w:r>
       <w:r>
         <w:t>green and red respectively):</w:t>
+      </w:r>
+    </w:p>
+    <w:p>
+      <w:r>
+        <w:t>Sample #1</w:t>
       </w:r>
     </w:p>
     <w:p>
@@ -115,6 +120,11 @@
     </w:p>
     <w:p/>
     <w:p>
+      <w:r>
+        <w:t>Sample # 2</w:t>
+      </w:r>
+    </w:p>
+    <w:p>
       <w:pPr>
         <w:spacing w:after="0" w:line="240" w:lineRule="auto"/>
         <w:rPr>
@@ -172,6 +182,11 @@
     </w:p>
     <w:p/>
     <w:p>
+      <w:r>
+        <w:t>Sample #3</w:t>
+      </w:r>
+    </w:p>
+    <w:p>
       <w:pPr>
         <w:rPr>
           <w:rFonts w:ascii="Consolas" w:hAnsi="Consolas" w:cs="Consolas"/>
@@ -244,6 +259,26 @@
     <w:p>
       <w:pPr>
         <w:rPr>
+          <w:rFonts w:cstheme="minorHAnsi"/>
+        </w:rPr>
+      </w:pPr>
+    </w:p>
+    <w:p>
+      <w:pPr>
+        <w:rPr>
+          <w:rFonts w:cstheme="minorHAnsi"/>
+        </w:rPr>
+      </w:pPr>
+      <w:r>
+        <w:rPr>
+          <w:rFonts w:cstheme="minorHAnsi"/>
+        </w:rPr>
+        <w:t>Sample # 4</w:t>
+      </w:r>
+    </w:p>
+    <w:p>
+      <w:pPr>
+        <w:rPr>
           <w:rFonts w:ascii="Consolas" w:hAnsi="Consolas" w:cs="Consolas"/>
           <w:color w:val="FF0000"/>
           <w:sz w:val="20"/>
@@ -310,12 +345,1348 @@
     </w:p>
     <w:p>
       <w:r>
-        <w:t>Pivot minused – 1 when the partitioning had already minused the variable by one, thus, pointer would reach and swap the wrong element of the array</w:t>
-      </w:r>
-    </w:p>
-    <w:p>
+        <w:t xml:space="preserve">When I </w:t>
+      </w:r>
+      <w:r>
+        <w:t xml:space="preserve">look at Sample #3 </w:t>
+      </w:r>
+    </w:p>
+    <w:p>
+      <w:pPr>
+        <w:rPr>
+          <w:rFonts w:ascii="Consolas" w:hAnsi="Consolas"/>
+        </w:rPr>
+      </w:pPr>
+      <w:r>
+        <w:rPr>
+          <w:rFonts w:ascii="Consolas" w:hAnsi="Consolas"/>
+          <w:color w:val="FF0000"/>
+        </w:rPr>
+        <w:t xml:space="preserve">[12, 23, 36, </w:t>
+      </w:r>
+      <w:r>
+        <w:rPr>
+          <w:rFonts w:ascii="Consolas" w:hAnsi="Consolas"/>
+        </w:rPr>
+        <w:t>83, 57, 57, 54, 60, 59, 59]</w:t>
+      </w:r>
+    </w:p>
+    <w:p>
+      <w:pPr>
+        <w:rPr>
+          <w:rFonts w:ascii="Consolas" w:hAnsi="Consolas"/>
+        </w:rPr>
+      </w:pPr>
+      <w:r>
+        <w:rPr>
+          <w:rFonts w:ascii="Consolas" w:hAnsi="Consolas"/>
+        </w:rPr>
+        <w:t>[23, 12, 36.. // quicksort left function () completed</w:t>
+      </w:r>
+    </w:p>
+    <w:p>
+      <w:pPr>
+        <w:rPr>
+          <w:rFonts w:ascii="Consolas" w:hAnsi="Consolas"/>
+        </w:rPr>
+      </w:pPr>
+      <w:r>
+        <w:rPr>
+          <w:rFonts w:ascii="Consolas" w:hAnsi="Consolas"/>
+        </w:rPr>
+        <w:t>[</w:t>
+      </w:r>
+      <w:r>
+        <w:rPr>
+          <w:rFonts w:ascii="Consolas" w:hAnsi="Consolas"/>
+        </w:rPr>
+        <w:t>12, 23, 36..</w:t>
+      </w:r>
+      <w:r>
+        <w:rPr>
+          <w:rFonts w:ascii="Consolas" w:hAnsi="Consolas"/>
+        </w:rPr>
+        <w:t xml:space="preserve"> // quicksort right function () completed</w:t>
+      </w:r>
+    </w:p>
+    <w:p>
+      <w:pPr>
+        <w:rPr>
+          <w:rFonts w:cstheme="minorHAnsi"/>
+        </w:rPr>
+      </w:pPr>
+      <w:r>
+        <w:rPr>
+          <w:rFonts w:cstheme="minorHAnsi"/>
+        </w:rPr>
+        <w:t>I just realised that there was something wrong with my code:</w:t>
+      </w:r>
+    </w:p>
+    <w:p>
+      <w:pPr>
+        <w:rPr>
+          <w:rFonts w:cstheme="minorHAnsi"/>
+          <w:color w:val="FF0000"/>
+        </w:rPr>
+      </w:pPr>
+      <w:r>
+        <w:rPr>
+          <w:rFonts w:cstheme="minorHAnsi"/>
+          <w:color w:val="FF0000"/>
+        </w:rPr>
+        <w:t>Wrong sectors of my algorithm</w:t>
+      </w:r>
+    </w:p>
+    <w:p>
+      <w:pPr>
+        <w:rPr>
+          <w:rFonts w:cstheme="minorHAnsi"/>
+        </w:rPr>
+      </w:pPr>
+      <w:r>
+        <w:rPr>
+          <w:rFonts w:cstheme="minorHAnsi"/>
+        </w:rPr>
+        <w:lastRenderedPageBreak/>
+        <w:t>Partitioning Function():</w:t>
+      </w:r>
+    </w:p>
+    <w:p>
+      <w:pPr>
+        <w:rPr>
+          <w:rFonts w:ascii="Consolas" w:hAnsi="Consolas" w:cs="Consolas"/>
+          <w:color w:val="F9FAF4"/>
+          <w:sz w:val="20"/>
+          <w:szCs w:val="20"/>
+        </w:rPr>
+      </w:pPr>
+      <w:r>
+        <w:rPr>
+          <w:rFonts w:ascii="Consolas" w:hAnsi="Consolas" w:cs="Consolas"/>
+          <w:bCs/>
+          <w:color w:val="DD2867"/>
+          <w:sz w:val="20"/>
+          <w:szCs w:val="20"/>
+          <w:highlight w:val="darkCyan"/>
+        </w:rPr>
+        <w:t>while</w:t>
+      </w:r>
+      <w:r>
+        <w:rPr>
+          <w:rFonts w:ascii="Consolas" w:hAnsi="Consolas" w:cs="Consolas"/>
+          <w:color w:val="F9FAF4"/>
+          <w:sz w:val="20"/>
+          <w:szCs w:val="20"/>
+          <w:highlight w:val="darkCyan"/>
+        </w:rPr>
+        <w:t>(</w:t>
+      </w:r>
+      <w:r>
+        <w:rPr>
+          <w:rFonts w:ascii="Consolas" w:hAnsi="Consolas" w:cs="Consolas"/>
+          <w:color w:val="79ABFF"/>
+          <w:sz w:val="20"/>
+          <w:szCs w:val="20"/>
+          <w:highlight w:val="darkCyan"/>
+        </w:rPr>
+        <w:t>j</w:t>
+      </w:r>
+      <w:r>
+        <w:rPr>
+          <w:rFonts w:ascii="Consolas" w:hAnsi="Consolas" w:cs="Consolas"/>
+          <w:color w:val="D9E8F7"/>
+          <w:sz w:val="20"/>
+          <w:szCs w:val="20"/>
+          <w:highlight w:val="darkCyan"/>
+        </w:rPr>
+        <w:t xml:space="preserve"> </w:t>
+      </w:r>
+      <w:r>
+        <w:rPr>
+          <w:rFonts w:ascii="Consolas" w:hAnsi="Consolas" w:cs="Consolas"/>
+          <w:color w:val="E6E6FA"/>
+          <w:sz w:val="20"/>
+          <w:szCs w:val="20"/>
+          <w:highlight w:val="darkCyan"/>
+        </w:rPr>
+        <w:t>&lt;</w:t>
+      </w:r>
+      <w:r>
+        <w:rPr>
+          <w:rFonts w:ascii="Consolas" w:hAnsi="Consolas" w:cs="Consolas"/>
+          <w:color w:val="D9E8F7"/>
+          <w:sz w:val="20"/>
+          <w:szCs w:val="20"/>
+          <w:highlight w:val="darkCyan"/>
+        </w:rPr>
+        <w:t xml:space="preserve"> </w:t>
+      </w:r>
+      <w:r>
+        <w:rPr>
+          <w:rFonts w:ascii="Consolas" w:hAnsi="Consolas" w:cs="Consolas"/>
+          <w:color w:val="79ABFF"/>
+          <w:sz w:val="20"/>
+          <w:szCs w:val="20"/>
+          <w:highlight w:val="darkCyan"/>
+        </w:rPr>
+        <w:t>lastPivot</w:t>
+      </w:r>
+      <w:r>
+        <w:rPr>
+          <w:rFonts w:ascii="Consolas" w:hAnsi="Consolas" w:cs="Consolas"/>
+          <w:color w:val="F9FAF4"/>
+          <w:sz w:val="20"/>
+          <w:szCs w:val="20"/>
+          <w:highlight w:val="darkCyan"/>
+        </w:rPr>
+        <w:t>)</w:t>
+      </w:r>
+      <w:r>
+        <w:rPr>
+          <w:rFonts w:ascii="Consolas" w:hAnsi="Consolas" w:cs="Consolas"/>
+          <w:color w:val="D9E8F7"/>
+          <w:sz w:val="20"/>
+          <w:szCs w:val="20"/>
+          <w:highlight w:val="darkCyan"/>
+        </w:rPr>
+        <w:t xml:space="preserve"> </w:t>
+      </w:r>
+      <w:r>
+        <w:rPr>
+          <w:rFonts w:ascii="Consolas" w:hAnsi="Consolas" w:cs="Consolas"/>
+          <w:color w:val="F9FAF4"/>
+          <w:sz w:val="20"/>
+          <w:szCs w:val="20"/>
+          <w:highlight w:val="darkCyan"/>
+        </w:rPr>
+        <w:t>{</w:t>
+      </w:r>
+    </w:p>
+    <w:p>
+      <w:pPr>
+        <w:rPr>
+          <w:rFonts w:ascii="Consolas" w:hAnsi="Consolas" w:cs="Consolas"/>
+          <w:color w:val="F9FAF4"/>
+          <w:sz w:val="20"/>
+          <w:szCs w:val="20"/>
+        </w:rPr>
+      </w:pPr>
+      <w:r>
+        <w:rPr>
+          <w:rFonts w:ascii="Consolas" w:hAnsi="Consolas" w:cs="Consolas"/>
+          <w:b/>
+          <w:bCs/>
+          <w:color w:val="DD2867"/>
+          <w:sz w:val="20"/>
+          <w:szCs w:val="20"/>
+          <w:highlight w:val="darkCyan"/>
+        </w:rPr>
+        <w:t>if</w:t>
+      </w:r>
+      <w:r>
+        <w:rPr>
+          <w:rFonts w:ascii="Consolas" w:hAnsi="Consolas" w:cs="Consolas"/>
+          <w:color w:val="F9FAF4"/>
+          <w:sz w:val="20"/>
+          <w:szCs w:val="20"/>
+          <w:highlight w:val="darkCyan"/>
+        </w:rPr>
+        <w:t>(</w:t>
+      </w:r>
+      <w:r>
+        <w:rPr>
+          <w:rFonts w:ascii="Consolas" w:hAnsi="Consolas" w:cs="Consolas"/>
+          <w:color w:val="79ABFF"/>
+          <w:sz w:val="20"/>
+          <w:szCs w:val="20"/>
+          <w:highlight w:val="darkCyan"/>
+        </w:rPr>
+        <w:t>j</w:t>
+      </w:r>
+      <w:r>
+        <w:rPr>
+          <w:rFonts w:ascii="Consolas" w:hAnsi="Consolas" w:cs="Consolas"/>
+          <w:color w:val="D9E8F7"/>
+          <w:sz w:val="20"/>
+          <w:szCs w:val="20"/>
+          <w:highlight w:val="darkCyan"/>
+        </w:rPr>
+        <w:t xml:space="preserve"> </w:t>
+      </w:r>
+      <w:r>
+        <w:rPr>
+          <w:rFonts w:ascii="Consolas" w:hAnsi="Consolas" w:cs="Consolas"/>
+          <w:color w:val="E6E6FA"/>
+          <w:sz w:val="20"/>
+          <w:szCs w:val="20"/>
+          <w:highlight w:val="darkCyan"/>
+        </w:rPr>
+        <w:t>==</w:t>
+      </w:r>
+      <w:r>
+        <w:rPr>
+          <w:rFonts w:ascii="Consolas" w:hAnsi="Consolas" w:cs="Consolas"/>
+          <w:color w:val="D9E8F7"/>
+          <w:sz w:val="20"/>
+          <w:szCs w:val="20"/>
+          <w:highlight w:val="darkCyan"/>
+        </w:rPr>
+        <w:t xml:space="preserve"> </w:t>
+      </w:r>
+      <w:r>
+        <w:rPr>
+          <w:rFonts w:ascii="Consolas" w:hAnsi="Consolas" w:cs="Consolas"/>
+          <w:color w:val="79ABFF"/>
+          <w:sz w:val="20"/>
+          <w:szCs w:val="20"/>
+          <w:highlight w:val="darkCyan"/>
+        </w:rPr>
+        <w:t>lastPivot</w:t>
+      </w:r>
+      <w:r>
+        <w:rPr>
+          <w:rFonts w:ascii="Consolas" w:hAnsi="Consolas" w:cs="Consolas"/>
+          <w:color w:val="D9E8F7"/>
+          <w:sz w:val="20"/>
+          <w:szCs w:val="20"/>
+          <w:highlight w:val="darkCyan"/>
+        </w:rPr>
+        <w:t xml:space="preserve"> </w:t>
+      </w:r>
+      <w:r>
+        <w:rPr>
+          <w:rFonts w:ascii="Consolas" w:hAnsi="Consolas" w:cs="Consolas"/>
+          <w:color w:val="E6E6FA"/>
+          <w:sz w:val="20"/>
+          <w:szCs w:val="20"/>
+          <w:highlight w:val="darkCyan"/>
+        </w:rPr>
+        <w:t>-</w:t>
+      </w:r>
+      <w:r>
+        <w:rPr>
+          <w:rFonts w:ascii="Consolas" w:hAnsi="Consolas" w:cs="Consolas"/>
+          <w:color w:val="6897BB"/>
+          <w:sz w:val="20"/>
+          <w:szCs w:val="20"/>
+          <w:highlight w:val="darkCyan"/>
+        </w:rPr>
+        <w:t>1</w:t>
+      </w:r>
+      <w:r>
+        <w:rPr>
+          <w:rFonts w:ascii="Consolas" w:hAnsi="Consolas" w:cs="Consolas"/>
+          <w:color w:val="D9E8F7"/>
+          <w:sz w:val="20"/>
+          <w:szCs w:val="20"/>
+          <w:highlight w:val="darkCyan"/>
+        </w:rPr>
+        <w:t xml:space="preserve"> </w:t>
+      </w:r>
+      <w:r>
+        <w:rPr>
+          <w:rFonts w:ascii="Consolas" w:hAnsi="Consolas" w:cs="Consolas"/>
+          <w:color w:val="F9FAF4"/>
+          <w:sz w:val="20"/>
+          <w:szCs w:val="20"/>
+          <w:highlight w:val="darkCyan"/>
+        </w:rPr>
+        <w:t>)</w:t>
+      </w:r>
+      <w:r>
+        <w:rPr>
+          <w:rFonts w:ascii="Consolas" w:hAnsi="Consolas" w:cs="Consolas"/>
+          <w:color w:val="D9E8F7"/>
+          <w:sz w:val="20"/>
+          <w:szCs w:val="20"/>
+          <w:highlight w:val="darkCyan"/>
+        </w:rPr>
+        <w:t xml:space="preserve"> </w:t>
+      </w:r>
+      <w:r>
+        <w:rPr>
+          <w:rFonts w:ascii="Consolas" w:hAnsi="Consolas" w:cs="Consolas"/>
+          <w:color w:val="F9FAF4"/>
+          <w:sz w:val="20"/>
+          <w:szCs w:val="20"/>
+          <w:highlight w:val="darkCyan"/>
+        </w:rPr>
+        <w:t>{</w:t>
+      </w:r>
+    </w:p>
+    <w:p>
+      <w:pPr>
+        <w:rPr>
+          <w:rFonts w:cstheme="minorHAnsi"/>
+        </w:rPr>
+      </w:pPr>
+      <w:r>
+        <w:rPr>
+          <w:rFonts w:cstheme="minorHAnsi"/>
+        </w:rPr>
+        <w:t>QuicksortR_L Function():</w:t>
+      </w:r>
+    </w:p>
+    <w:p>
+      <w:pPr>
+        <w:autoSpaceDE w:val="0"/>
+        <w:autoSpaceDN w:val="0"/>
+        <w:adjustRightInd w:val="0"/>
+        <w:spacing w:after="0" w:line="240" w:lineRule="auto"/>
+        <w:rPr>
+          <w:rFonts w:ascii="Consolas" w:hAnsi="Consolas" w:cs="Consolas"/>
+          <w:sz w:val="20"/>
+          <w:szCs w:val="20"/>
+        </w:rPr>
+      </w:pPr>
+      <w:r>
+        <w:rPr>
+          <w:rFonts w:ascii="Consolas" w:hAnsi="Consolas" w:cs="Consolas"/>
+          <w:color w:val="D9E8F7"/>
+          <w:sz w:val="20"/>
+          <w:szCs w:val="20"/>
+        </w:rPr>
+        <w:tab/>
+      </w:r>
+      <w:r>
+        <w:rPr>
+          <w:rFonts w:ascii="Consolas" w:hAnsi="Consolas" w:cs="Consolas"/>
+          <w:color w:val="D9E8F7"/>
+          <w:sz w:val="20"/>
+          <w:szCs w:val="20"/>
+        </w:rPr>
+        <w:tab/>
+      </w:r>
+      <w:r>
+        <w:rPr>
+          <w:rFonts w:ascii="Consolas" w:hAnsi="Consolas" w:cs="Consolas"/>
+          <w:b/>
+          <w:bCs/>
+          <w:color w:val="DD2867"/>
+          <w:sz w:val="20"/>
+          <w:szCs w:val="20"/>
+        </w:rPr>
+        <w:t>if</w:t>
+      </w:r>
+      <w:r>
+        <w:rPr>
+          <w:rFonts w:ascii="Consolas" w:hAnsi="Consolas" w:cs="Consolas"/>
+          <w:color w:val="F9FAF4"/>
+          <w:sz w:val="20"/>
+          <w:szCs w:val="20"/>
+        </w:rPr>
+        <w:t>(</w:t>
+      </w:r>
+      <w:r>
+        <w:rPr>
+          <w:rFonts w:ascii="Consolas" w:hAnsi="Consolas" w:cs="Consolas"/>
+          <w:color w:val="79ABFF"/>
+          <w:sz w:val="20"/>
+          <w:szCs w:val="20"/>
+        </w:rPr>
+        <w:t>side</w:t>
+      </w:r>
+      <w:r>
+        <w:rPr>
+          <w:rFonts w:ascii="Consolas" w:hAnsi="Consolas" w:cs="Consolas"/>
+          <w:color w:val="D9E8F7"/>
+          <w:sz w:val="20"/>
+          <w:szCs w:val="20"/>
+        </w:rPr>
+        <w:t xml:space="preserve"> </w:t>
+      </w:r>
+      <w:r>
+        <w:rPr>
+          <w:rFonts w:ascii="Consolas" w:hAnsi="Consolas" w:cs="Consolas"/>
+          <w:color w:val="E6E6FA"/>
+          <w:sz w:val="20"/>
+          <w:szCs w:val="20"/>
+        </w:rPr>
+        <w:t>==</w:t>
+      </w:r>
+      <w:r>
+        <w:rPr>
+          <w:rFonts w:ascii="Consolas" w:hAnsi="Consolas" w:cs="Consolas"/>
+          <w:color w:val="D9E8F7"/>
+          <w:sz w:val="20"/>
+          <w:szCs w:val="20"/>
+        </w:rPr>
+        <w:t xml:space="preserve"> </w:t>
+      </w:r>
+      <w:r>
+        <w:rPr>
+          <w:rFonts w:ascii="Consolas" w:hAnsi="Consolas" w:cs="Consolas"/>
+          <w:color w:val="17C6A3"/>
+          <w:sz w:val="20"/>
+          <w:szCs w:val="20"/>
+        </w:rPr>
+        <w:t>'R'</w:t>
+      </w:r>
+      <w:r>
+        <w:rPr>
+          <w:rFonts w:ascii="Consolas" w:hAnsi="Consolas" w:cs="Consolas"/>
+          <w:color w:val="F9FAF4"/>
+          <w:sz w:val="20"/>
+          <w:szCs w:val="20"/>
+        </w:rPr>
+        <w:t>)</w:t>
+      </w:r>
+      <w:r>
+        <w:rPr>
+          <w:rFonts w:ascii="Consolas" w:hAnsi="Consolas" w:cs="Consolas"/>
+          <w:color w:val="D9E8F7"/>
+          <w:sz w:val="20"/>
+          <w:szCs w:val="20"/>
+        </w:rPr>
+        <w:t xml:space="preserve"> </w:t>
+      </w:r>
+      <w:r>
+        <w:rPr>
+          <w:rFonts w:ascii="Consolas" w:hAnsi="Consolas" w:cs="Consolas"/>
+          <w:color w:val="F9FAF4"/>
+          <w:sz w:val="20"/>
+          <w:szCs w:val="20"/>
+        </w:rPr>
+        <w:t>{</w:t>
+      </w:r>
+    </w:p>
+    <w:p>
+      <w:pPr>
+        <w:autoSpaceDE w:val="0"/>
+        <w:autoSpaceDN w:val="0"/>
+        <w:adjustRightInd w:val="0"/>
+        <w:spacing w:after="0" w:line="240" w:lineRule="auto"/>
+        <w:rPr>
+          <w:rFonts w:ascii="Consolas" w:hAnsi="Consolas" w:cs="Consolas"/>
+          <w:sz w:val="20"/>
+          <w:szCs w:val="20"/>
+        </w:rPr>
+      </w:pPr>
+      <w:r>
+        <w:rPr>
+          <w:rFonts w:ascii="Consolas" w:hAnsi="Consolas" w:cs="Consolas"/>
+          <w:color w:val="D9E8F7"/>
+          <w:sz w:val="20"/>
+          <w:szCs w:val="20"/>
+        </w:rPr>
+        <w:tab/>
+      </w:r>
+      <w:r>
+        <w:rPr>
+          <w:rFonts w:ascii="Consolas" w:hAnsi="Consolas" w:cs="Consolas"/>
+          <w:color w:val="D9E8F7"/>
+          <w:sz w:val="20"/>
+          <w:szCs w:val="20"/>
+        </w:rPr>
+        <w:tab/>
+      </w:r>
+      <w:r>
+        <w:rPr>
+          <w:rFonts w:ascii="Consolas" w:hAnsi="Consolas" w:cs="Consolas"/>
+          <w:color w:val="D9E8F7"/>
+          <w:sz w:val="20"/>
+          <w:szCs w:val="20"/>
+        </w:rPr>
+        <w:tab/>
+      </w:r>
+      <w:r>
+        <w:rPr>
+          <w:rFonts w:ascii="Consolas" w:hAnsi="Consolas" w:cs="Consolas"/>
+          <w:color w:val="79ABFF"/>
+          <w:sz w:val="20"/>
+          <w:szCs w:val="20"/>
+        </w:rPr>
+        <w:t>end</w:t>
+      </w:r>
+      <w:r>
+        <w:rPr>
+          <w:rFonts w:ascii="Consolas" w:hAnsi="Consolas" w:cs="Consolas"/>
+          <w:color w:val="D9E8F7"/>
+          <w:sz w:val="20"/>
+          <w:szCs w:val="20"/>
+        </w:rPr>
+        <w:t xml:space="preserve"> </w:t>
+      </w:r>
+      <w:r>
+        <w:rPr>
+          <w:rFonts w:ascii="Consolas" w:hAnsi="Consolas" w:cs="Consolas"/>
+          <w:color w:val="E6E6FA"/>
+          <w:sz w:val="20"/>
+          <w:szCs w:val="20"/>
+        </w:rPr>
+        <w:t>=</w:t>
+      </w:r>
+      <w:r>
+        <w:rPr>
+          <w:rFonts w:ascii="Consolas" w:hAnsi="Consolas" w:cs="Consolas"/>
+          <w:color w:val="D9E8F7"/>
+          <w:sz w:val="20"/>
+          <w:szCs w:val="20"/>
+        </w:rPr>
+        <w:t xml:space="preserve"> </w:t>
+      </w:r>
+      <w:r>
+        <w:rPr>
+          <w:rFonts w:ascii="Consolas" w:hAnsi="Consolas" w:cs="Consolas"/>
+          <w:color w:val="79ABFF"/>
+          <w:sz w:val="20"/>
+          <w:szCs w:val="20"/>
+        </w:rPr>
+        <w:t>end</w:t>
+      </w:r>
+      <w:r>
+        <w:rPr>
+          <w:rFonts w:ascii="Consolas" w:hAnsi="Consolas" w:cs="Consolas"/>
+          <w:color w:val="D9E8F7"/>
+          <w:sz w:val="20"/>
+          <w:szCs w:val="20"/>
+        </w:rPr>
+        <w:t xml:space="preserve"> </w:t>
+      </w:r>
+      <w:r>
+        <w:rPr>
+          <w:rFonts w:ascii="Consolas" w:hAnsi="Consolas" w:cs="Consolas"/>
+          <w:color w:val="E6E6FA"/>
+          <w:sz w:val="20"/>
+          <w:szCs w:val="20"/>
+        </w:rPr>
+        <w:t>-</w:t>
+      </w:r>
+      <w:r>
+        <w:rPr>
+          <w:rFonts w:ascii="Consolas" w:hAnsi="Consolas" w:cs="Consolas"/>
+          <w:color w:val="D9E8F7"/>
+          <w:sz w:val="20"/>
+          <w:szCs w:val="20"/>
+        </w:rPr>
+        <w:t xml:space="preserve"> </w:t>
+      </w:r>
+      <w:r>
+        <w:rPr>
+          <w:rFonts w:ascii="Consolas" w:hAnsi="Consolas" w:cs="Consolas"/>
+          <w:color w:val="6897BB"/>
+          <w:sz w:val="20"/>
+          <w:szCs w:val="20"/>
+        </w:rPr>
+        <w:t>1</w:t>
+      </w:r>
+      <w:r>
+        <w:rPr>
+          <w:rFonts w:ascii="Consolas" w:hAnsi="Consolas" w:cs="Consolas"/>
+          <w:color w:val="E6E6FA"/>
+          <w:sz w:val="20"/>
+          <w:szCs w:val="20"/>
+        </w:rPr>
+        <w:t>;</w:t>
+      </w:r>
+    </w:p>
+    <w:p>
+      <w:pPr>
+        <w:autoSpaceDE w:val="0"/>
+        <w:autoSpaceDN w:val="0"/>
+        <w:adjustRightInd w:val="0"/>
+        <w:spacing w:after="0" w:line="240" w:lineRule="auto"/>
+        <w:rPr>
+          <w:rFonts w:ascii="Consolas" w:hAnsi="Consolas" w:cs="Consolas"/>
+          <w:sz w:val="20"/>
+          <w:szCs w:val="20"/>
+        </w:rPr>
+      </w:pPr>
+      <w:r>
+        <w:rPr>
+          <w:rFonts w:ascii="Consolas" w:hAnsi="Consolas" w:cs="Consolas"/>
+          <w:color w:val="D9E8F7"/>
+          <w:sz w:val="20"/>
+          <w:szCs w:val="20"/>
+        </w:rPr>
+        <w:tab/>
+      </w:r>
+      <w:r>
+        <w:rPr>
+          <w:rFonts w:ascii="Consolas" w:hAnsi="Consolas" w:cs="Consolas"/>
+          <w:color w:val="D9E8F7"/>
+          <w:sz w:val="20"/>
+          <w:szCs w:val="20"/>
+        </w:rPr>
+        <w:tab/>
+      </w:r>
+      <w:r>
+        <w:rPr>
+          <w:rFonts w:ascii="Consolas" w:hAnsi="Consolas" w:cs="Consolas"/>
+          <w:color w:val="D9E8F7"/>
+          <w:sz w:val="20"/>
+          <w:szCs w:val="20"/>
+        </w:rPr>
+        <w:tab/>
+      </w:r>
+      <w:r>
+        <w:rPr>
+          <w:rFonts w:ascii="Consolas" w:hAnsi="Consolas" w:cs="Consolas"/>
+          <w:color w:val="79ABFF"/>
+          <w:sz w:val="20"/>
+          <w:szCs w:val="20"/>
+        </w:rPr>
+        <w:t>mainPointer</w:t>
+      </w:r>
+      <w:r>
+        <w:rPr>
+          <w:rFonts w:ascii="Consolas" w:hAnsi="Consolas" w:cs="Consolas"/>
+          <w:color w:val="D9E8F7"/>
+          <w:sz w:val="20"/>
+          <w:szCs w:val="20"/>
+        </w:rPr>
+        <w:t xml:space="preserve"> </w:t>
+      </w:r>
+      <w:r>
+        <w:rPr>
+          <w:rFonts w:ascii="Consolas" w:hAnsi="Consolas" w:cs="Consolas"/>
+          <w:color w:val="E6E6FA"/>
+          <w:sz w:val="20"/>
+          <w:szCs w:val="20"/>
+        </w:rPr>
+        <w:t>=</w:t>
+      </w:r>
+      <w:r>
+        <w:rPr>
+          <w:rFonts w:ascii="Consolas" w:hAnsi="Consolas" w:cs="Consolas"/>
+          <w:color w:val="D9E8F7"/>
+          <w:sz w:val="20"/>
+          <w:szCs w:val="20"/>
+        </w:rPr>
+        <w:t xml:space="preserve"> </w:t>
+      </w:r>
+      <w:r>
+        <w:rPr>
+          <w:rFonts w:ascii="Consolas" w:hAnsi="Consolas" w:cs="Consolas"/>
+          <w:color w:val="79ABFF"/>
+          <w:sz w:val="20"/>
+          <w:szCs w:val="20"/>
+        </w:rPr>
+        <w:t>mainPointer</w:t>
+      </w:r>
+      <w:r>
+        <w:rPr>
+          <w:rFonts w:ascii="Consolas" w:hAnsi="Consolas" w:cs="Consolas"/>
+          <w:color w:val="D9E8F7"/>
+          <w:sz w:val="20"/>
+          <w:szCs w:val="20"/>
+        </w:rPr>
+        <w:t xml:space="preserve"> </w:t>
+      </w:r>
+      <w:r>
+        <w:rPr>
+          <w:rFonts w:ascii="Consolas" w:hAnsi="Consolas" w:cs="Consolas"/>
+          <w:color w:val="E6E6FA"/>
+          <w:sz w:val="20"/>
+          <w:szCs w:val="20"/>
+        </w:rPr>
+        <w:t>+</w:t>
+      </w:r>
+      <w:r>
+        <w:rPr>
+          <w:rFonts w:ascii="Consolas" w:hAnsi="Consolas" w:cs="Consolas"/>
+          <w:color w:val="D9E8F7"/>
+          <w:sz w:val="20"/>
+          <w:szCs w:val="20"/>
+        </w:rPr>
+        <w:t xml:space="preserve"> </w:t>
+      </w:r>
+      <w:r>
+        <w:rPr>
+          <w:rFonts w:ascii="Consolas" w:hAnsi="Consolas" w:cs="Consolas"/>
+          <w:color w:val="6897BB"/>
+          <w:sz w:val="20"/>
+          <w:szCs w:val="20"/>
+        </w:rPr>
+        <w:t>1</w:t>
+      </w:r>
+      <w:r>
+        <w:rPr>
+          <w:rFonts w:ascii="Consolas" w:hAnsi="Consolas" w:cs="Consolas"/>
+          <w:color w:val="E6E6FA"/>
+          <w:sz w:val="20"/>
+          <w:szCs w:val="20"/>
+        </w:rPr>
+        <w:t>;</w:t>
+      </w:r>
+    </w:p>
+    <w:p>
+      <w:pPr>
+        <w:autoSpaceDE w:val="0"/>
+        <w:autoSpaceDN w:val="0"/>
+        <w:adjustRightInd w:val="0"/>
+        <w:spacing w:after="0" w:line="240" w:lineRule="auto"/>
+        <w:rPr>
+          <w:rFonts w:ascii="Consolas" w:hAnsi="Consolas" w:cs="Consolas"/>
+          <w:sz w:val="20"/>
+          <w:szCs w:val="20"/>
+        </w:rPr>
+      </w:pPr>
+      <w:r>
+        <w:rPr>
+          <w:rFonts w:ascii="Consolas" w:hAnsi="Consolas" w:cs="Consolas"/>
+          <w:color w:val="D9E8F7"/>
+          <w:sz w:val="20"/>
+          <w:szCs w:val="20"/>
+        </w:rPr>
+        <w:tab/>
+      </w:r>
+      <w:r>
+        <w:rPr>
+          <w:rFonts w:ascii="Consolas" w:hAnsi="Consolas" w:cs="Consolas"/>
+          <w:color w:val="D9E8F7"/>
+          <w:sz w:val="20"/>
+          <w:szCs w:val="20"/>
+        </w:rPr>
+        <w:tab/>
+      </w:r>
+      <w:r>
+        <w:rPr>
+          <w:rFonts w:ascii="Consolas" w:hAnsi="Consolas" w:cs="Consolas"/>
+          <w:color w:val="F9FAF4"/>
+          <w:sz w:val="20"/>
+          <w:szCs w:val="20"/>
+        </w:rPr>
+        <w:t>}</w:t>
+      </w:r>
+      <w:r>
+        <w:rPr>
+          <w:rFonts w:ascii="Consolas" w:hAnsi="Consolas" w:cs="Consolas"/>
+          <w:b/>
+          <w:bCs/>
+          <w:color w:val="DD2867"/>
+          <w:sz w:val="20"/>
+          <w:szCs w:val="20"/>
+        </w:rPr>
+        <w:t>else</w:t>
+      </w:r>
+      <w:r>
+        <w:rPr>
+          <w:rFonts w:ascii="Consolas" w:hAnsi="Consolas" w:cs="Consolas"/>
+          <w:color w:val="D9E8F7"/>
+          <w:sz w:val="20"/>
+          <w:szCs w:val="20"/>
+        </w:rPr>
+        <w:t xml:space="preserve"> </w:t>
+      </w:r>
+      <w:r>
+        <w:rPr>
+          <w:rFonts w:ascii="Consolas" w:hAnsi="Consolas" w:cs="Consolas"/>
+          <w:b/>
+          <w:bCs/>
+          <w:color w:val="DD2867"/>
+          <w:sz w:val="20"/>
+          <w:szCs w:val="20"/>
+        </w:rPr>
+        <w:t>if</w:t>
+      </w:r>
+      <w:r>
+        <w:rPr>
+          <w:rFonts w:ascii="Consolas" w:hAnsi="Consolas" w:cs="Consolas"/>
+          <w:color w:val="F9FAF4"/>
+          <w:sz w:val="20"/>
+          <w:szCs w:val="20"/>
+        </w:rPr>
+        <w:t>(</w:t>
+      </w:r>
+      <w:r>
+        <w:rPr>
+          <w:rFonts w:ascii="Consolas" w:hAnsi="Consolas" w:cs="Consolas"/>
+          <w:color w:val="79ABFF"/>
+          <w:sz w:val="20"/>
+          <w:szCs w:val="20"/>
+        </w:rPr>
+        <w:t>side</w:t>
+      </w:r>
+      <w:r>
+        <w:rPr>
+          <w:rFonts w:ascii="Consolas" w:hAnsi="Consolas" w:cs="Consolas"/>
+          <w:color w:val="D9E8F7"/>
+          <w:sz w:val="20"/>
+          <w:szCs w:val="20"/>
+        </w:rPr>
+        <w:t xml:space="preserve"> </w:t>
+      </w:r>
+      <w:r>
+        <w:rPr>
+          <w:rFonts w:ascii="Consolas" w:hAnsi="Consolas" w:cs="Consolas"/>
+          <w:color w:val="E6E6FA"/>
+          <w:sz w:val="20"/>
+          <w:szCs w:val="20"/>
+        </w:rPr>
+        <w:t>==</w:t>
+      </w:r>
+      <w:r>
+        <w:rPr>
+          <w:rFonts w:ascii="Consolas" w:hAnsi="Consolas" w:cs="Consolas"/>
+          <w:color w:val="D9E8F7"/>
+          <w:sz w:val="20"/>
+          <w:szCs w:val="20"/>
+        </w:rPr>
+        <w:t xml:space="preserve"> </w:t>
+      </w:r>
+      <w:r>
+        <w:rPr>
+          <w:rFonts w:ascii="Consolas" w:hAnsi="Consolas" w:cs="Consolas"/>
+          <w:color w:val="17C6A3"/>
+          <w:sz w:val="20"/>
+          <w:szCs w:val="20"/>
+        </w:rPr>
+        <w:t>'L'</w:t>
+      </w:r>
+      <w:r>
+        <w:rPr>
+          <w:rFonts w:ascii="Consolas" w:hAnsi="Consolas" w:cs="Consolas"/>
+          <w:color w:val="F9FAF4"/>
+          <w:sz w:val="20"/>
+          <w:szCs w:val="20"/>
+        </w:rPr>
+        <w:t>)</w:t>
+      </w:r>
+      <w:r>
+        <w:rPr>
+          <w:rFonts w:ascii="Consolas" w:hAnsi="Consolas" w:cs="Consolas"/>
+          <w:color w:val="D9E8F7"/>
+          <w:sz w:val="20"/>
+          <w:szCs w:val="20"/>
+        </w:rPr>
+        <w:t xml:space="preserve"> </w:t>
+      </w:r>
+      <w:r>
+        <w:rPr>
+          <w:rFonts w:ascii="Consolas" w:hAnsi="Consolas" w:cs="Consolas"/>
+          <w:color w:val="F9FAF4"/>
+          <w:sz w:val="20"/>
+          <w:szCs w:val="20"/>
+        </w:rPr>
+        <w:t>{</w:t>
+      </w:r>
+    </w:p>
+    <w:p>
+      <w:pPr>
+        <w:autoSpaceDE w:val="0"/>
+        <w:autoSpaceDN w:val="0"/>
+        <w:adjustRightInd w:val="0"/>
+        <w:spacing w:after="0" w:line="240" w:lineRule="auto"/>
+        <w:rPr>
+          <w:rFonts w:ascii="Consolas" w:hAnsi="Consolas" w:cs="Consolas"/>
+          <w:sz w:val="20"/>
+          <w:szCs w:val="20"/>
+        </w:rPr>
+      </w:pPr>
+      <w:r>
+        <w:rPr>
+          <w:rFonts w:ascii="Consolas" w:hAnsi="Consolas" w:cs="Consolas"/>
+          <w:color w:val="D9E8F7"/>
+          <w:sz w:val="20"/>
+          <w:szCs w:val="20"/>
+        </w:rPr>
+        <w:tab/>
+      </w:r>
+      <w:r>
+        <w:rPr>
+          <w:rFonts w:ascii="Consolas" w:hAnsi="Consolas" w:cs="Consolas"/>
+          <w:color w:val="D9E8F7"/>
+          <w:sz w:val="20"/>
+          <w:szCs w:val="20"/>
+        </w:rPr>
+        <w:tab/>
+      </w:r>
+      <w:r>
+        <w:rPr>
+          <w:rFonts w:ascii="Consolas" w:hAnsi="Consolas" w:cs="Consolas"/>
+          <w:color w:val="D9E8F7"/>
+          <w:sz w:val="20"/>
+          <w:szCs w:val="20"/>
+        </w:rPr>
+        <w:tab/>
+      </w:r>
+      <w:r>
+        <w:rPr>
+          <w:rFonts w:ascii="Consolas" w:hAnsi="Consolas" w:cs="Consolas"/>
+          <w:color w:val="79ABFF"/>
+          <w:sz w:val="20"/>
+          <w:szCs w:val="20"/>
+        </w:rPr>
+        <w:t>end</w:t>
+      </w:r>
+      <w:r>
+        <w:rPr>
+          <w:rFonts w:ascii="Consolas" w:hAnsi="Consolas" w:cs="Consolas"/>
+          <w:color w:val="D9E8F7"/>
+          <w:sz w:val="20"/>
+          <w:szCs w:val="20"/>
+        </w:rPr>
+        <w:t xml:space="preserve"> </w:t>
+      </w:r>
+      <w:r>
+        <w:rPr>
+          <w:rFonts w:ascii="Consolas" w:hAnsi="Consolas" w:cs="Consolas"/>
+          <w:color w:val="E6E6FA"/>
+          <w:sz w:val="20"/>
+          <w:szCs w:val="20"/>
+        </w:rPr>
+        <w:t>=</w:t>
+      </w:r>
+      <w:r>
+        <w:rPr>
+          <w:rFonts w:ascii="Consolas" w:hAnsi="Consolas" w:cs="Consolas"/>
+          <w:color w:val="D9E8F7"/>
+          <w:sz w:val="20"/>
+          <w:szCs w:val="20"/>
+        </w:rPr>
+        <w:t xml:space="preserve"> </w:t>
+      </w:r>
+      <w:r>
+        <w:rPr>
+          <w:rFonts w:ascii="Consolas" w:hAnsi="Consolas" w:cs="Consolas"/>
+          <w:color w:val="79ABFF"/>
+          <w:sz w:val="20"/>
+          <w:szCs w:val="20"/>
+        </w:rPr>
+        <w:t>end</w:t>
+      </w:r>
+      <w:r>
+        <w:rPr>
+          <w:rFonts w:ascii="Consolas" w:hAnsi="Consolas" w:cs="Consolas"/>
+          <w:color w:val="D9E8F7"/>
+          <w:sz w:val="20"/>
+          <w:szCs w:val="20"/>
+        </w:rPr>
+        <w:t xml:space="preserve"> </w:t>
+      </w:r>
+      <w:r>
+        <w:rPr>
+          <w:rFonts w:ascii="Consolas" w:hAnsi="Consolas" w:cs="Consolas"/>
+          <w:color w:val="E6E6FA"/>
+          <w:sz w:val="20"/>
+          <w:szCs w:val="20"/>
+        </w:rPr>
+        <w:t>-</w:t>
+      </w:r>
+      <w:r>
+        <w:rPr>
+          <w:rFonts w:ascii="Consolas" w:hAnsi="Consolas" w:cs="Consolas"/>
+          <w:color w:val="D9E8F7"/>
+          <w:sz w:val="20"/>
+          <w:szCs w:val="20"/>
+        </w:rPr>
+        <w:t xml:space="preserve"> </w:t>
+      </w:r>
+      <w:r>
+        <w:rPr>
+          <w:rFonts w:ascii="Consolas" w:hAnsi="Consolas" w:cs="Consolas"/>
+          <w:color w:val="6897BB"/>
+          <w:sz w:val="20"/>
+          <w:szCs w:val="20"/>
+        </w:rPr>
+        <w:t>1</w:t>
+      </w:r>
+      <w:r>
+        <w:rPr>
+          <w:rFonts w:ascii="Consolas" w:hAnsi="Consolas" w:cs="Consolas"/>
+          <w:color w:val="E6E6FA"/>
+          <w:sz w:val="20"/>
+          <w:szCs w:val="20"/>
+        </w:rPr>
+        <w:t>;</w:t>
+      </w:r>
+    </w:p>
+    <w:p>
+      <w:pPr>
+        <w:rPr>
+          <w:rFonts w:cstheme="minorHAnsi"/>
+        </w:rPr>
+      </w:pPr>
+      <w:r>
+        <w:rPr>
+          <w:rFonts w:ascii="Consolas" w:hAnsi="Consolas" w:cs="Consolas"/>
+          <w:color w:val="D9E8F7"/>
+          <w:sz w:val="20"/>
+          <w:szCs w:val="20"/>
+        </w:rPr>
+        <w:tab/>
+      </w:r>
+      <w:r>
+        <w:rPr>
+          <w:rFonts w:ascii="Consolas" w:hAnsi="Consolas" w:cs="Consolas"/>
+          <w:color w:val="D9E8F7"/>
+          <w:sz w:val="20"/>
+          <w:szCs w:val="20"/>
+        </w:rPr>
+        <w:tab/>
+      </w:r>
+    </w:p>
+    <w:p>
+      <w:pPr>
+        <w:rPr>
+          <w:rFonts w:cstheme="minorHAnsi"/>
+        </w:rPr>
+      </w:pPr>
+      <w:r>
+        <w:rPr>
+          <w:rFonts w:cstheme="minorHAnsi"/>
+        </w:rPr>
+        <w:t>By ‘end’ variable I mean the pivot obtained from the previous function (Sorry for bad naming, I will habitually fix my incorrectness in the future XD)</w:t>
+      </w:r>
+    </w:p>
+    <w:p>
+      <w:pPr>
+        <w:rPr>
+          <w:rFonts w:cstheme="minorHAnsi"/>
+        </w:rPr>
+      </w:pPr>
+      <w:r>
+        <w:rPr>
+          <w:rFonts w:cstheme="minorHAnsi"/>
+        </w:rPr>
+        <w:t xml:space="preserve">To put it simply, when the previous pivot has been obtained, the </w:t>
+      </w:r>
+      <w:r>
+        <w:rPr>
+          <w:rFonts w:cstheme="minorHAnsi"/>
+          <w:b/>
+        </w:rPr>
+        <w:t>end</w:t>
+      </w:r>
+      <w:r>
+        <w:rPr>
+          <w:rFonts w:cstheme="minorHAnsi"/>
+          <w:b/>
+        </w:rPr>
+        <w:t xml:space="preserve"> variable </w:t>
+      </w:r>
+      <w:r>
+        <w:rPr>
+          <w:rFonts w:cstheme="minorHAnsi"/>
+        </w:rPr>
+        <w:t>is subtracted by one in the quicksort function() and again in the partitioning function().</w:t>
+      </w:r>
+    </w:p>
+    <w:p>
+      <w:pPr>
+        <w:rPr>
+          <w:rFonts w:cstheme="minorHAnsi"/>
+        </w:rPr>
+      </w:pPr>
+      <w:r>
+        <w:rPr>
+          <w:rFonts w:cstheme="minorHAnsi"/>
+        </w:rPr>
+        <w:t xml:space="preserve">Which means, instead of </w:t>
+      </w:r>
+    </w:p>
+    <w:p>
+      <w:pPr>
+        <w:rPr>
+          <w:rFonts w:ascii="Consolas" w:hAnsi="Consolas"/>
+        </w:rPr>
+      </w:pPr>
+      <w:r>
+        <w:rPr>
+          <w:rFonts w:ascii="Consolas" w:hAnsi="Consolas"/>
+        </w:rPr>
+        <w:t>[12, 23</w:t>
+      </w:r>
+      <w:r>
+        <w:rPr>
+          <w:rFonts w:ascii="Consolas" w:hAnsi="Consolas"/>
+        </w:rPr>
+        <w:t>, 36..</w:t>
+      </w:r>
+    </w:p>
+    <w:p>
+      <w:pPr>
+        <w:rPr>
+          <w:rFonts w:ascii="Consolas" w:hAnsi="Consolas"/>
+        </w:rPr>
+      </w:pPr>
+      <w:r>
+        <w:rPr>
+          <w:rFonts w:ascii="Consolas" w:hAnsi="Consolas"/>
+        </w:rPr>
+        <w:t xml:space="preserve">      | new pivot</w:t>
+      </w:r>
+    </w:p>
+    <w:p>
+      <w:pPr>
+        <w:rPr>
+          <w:rFonts w:ascii="Consolas" w:hAnsi="Consolas"/>
+        </w:rPr>
+      </w:pPr>
+      <w:r>
+        <w:rPr>
+          <w:rFonts w:ascii="Consolas" w:hAnsi="Consolas"/>
+        </w:rPr>
+        <w:t xml:space="preserve">          | previous pivot</w:t>
+      </w:r>
+    </w:p>
+    <w:p>
+      <w:pPr>
+        <w:rPr>
+          <w:rFonts w:cstheme="minorHAnsi"/>
+        </w:rPr>
+      </w:pPr>
+      <w:r>
+        <w:rPr>
+          <w:rFonts w:cstheme="minorHAnsi"/>
+        </w:rPr>
+        <w:t>I have this:</w:t>
+      </w:r>
+    </w:p>
+    <w:p>
+      <w:pPr>
+        <w:rPr>
+          <w:rFonts w:ascii="Consolas" w:hAnsi="Consolas" w:cstheme="minorHAnsi"/>
+        </w:rPr>
+      </w:pPr>
+      <w:r>
+        <w:rPr>
+          <w:rFonts w:ascii="Consolas" w:hAnsi="Consolas" w:cstheme="minorHAnsi"/>
+        </w:rPr>
+        <w:t>[12, 23, 36…</w:t>
+      </w:r>
+    </w:p>
+    <w:p>
+      <w:pPr>
+        <w:rPr>
+          <w:rFonts w:ascii="Consolas" w:hAnsi="Consolas" w:cstheme="minorHAnsi"/>
+        </w:rPr>
+      </w:pPr>
+      <w:r>
+        <w:rPr>
+          <w:rFonts w:ascii="Consolas" w:hAnsi="Consolas" w:cstheme="minorHAnsi"/>
+        </w:rPr>
+        <w:t xml:space="preserve">  | new pivot</w:t>
+      </w:r>
+    </w:p>
+    <w:p>
+      <w:pPr>
+        <w:rPr>
+          <w:rFonts w:ascii="Consolas" w:hAnsi="Consolas" w:cstheme="minorHAnsi"/>
+        </w:rPr>
+      </w:pPr>
+      <w:r>
+        <w:rPr>
+          <w:rFonts w:ascii="Consolas" w:hAnsi="Consolas" w:cstheme="minorHAnsi"/>
+        </w:rPr>
+        <w:t xml:space="preserve">          | previous pivot</w:t>
+      </w:r>
+    </w:p>
+    <w:p>
+      <w:pPr>
+        <w:rPr>
+          <w:rFonts w:cstheme="minorHAnsi"/>
+        </w:rPr>
+      </w:pPr>
+      <w:r>
+        <w:rPr>
+          <w:rFonts w:cstheme="minorHAnsi"/>
+        </w:rPr>
+        <w:t xml:space="preserve">That is the reason why when </w:t>
+      </w:r>
+    </w:p>
+    <w:p>
+      <w:pPr>
+        <w:rPr>
+          <w:rFonts w:cstheme="minorHAnsi"/>
+        </w:rPr>
+      </w:pPr>
+      <w:r>
+        <w:rPr>
+          <w:rFonts w:cstheme="minorHAnsi"/>
+        </w:rPr>
+        <w:t>[23, 12, 36..</w:t>
+      </w:r>
+    </w:p>
+    <w:p>
+      <w:pPr>
+        <w:rPr>
+          <w:rFonts w:cstheme="minorHAnsi"/>
+        </w:rPr>
+      </w:pPr>
+      <w:r>
+        <w:rPr>
+          <w:rFonts w:cstheme="minorHAnsi"/>
+        </w:rPr>
+        <w:t xml:space="preserve">  | pivot returned from the partitioning function and then passed to quicksort right()</w:t>
+      </w:r>
+    </w:p>
+    <w:p>
+      <w:pPr>
+        <w:rPr>
+          <w:rFonts w:cstheme="minorHAnsi"/>
+        </w:rPr>
+      </w:pPr>
+      <w:r>
+        <w:rPr>
+          <w:rFonts w:cstheme="minorHAnsi"/>
+        </w:rPr>
+        <w:t xml:space="preserve">                | previous pivot (prevEnd)</w:t>
+      </w:r>
+    </w:p>
+    <w:p>
+      <w:pPr>
+        <w:rPr>
+          <w:rFonts w:cstheme="minorHAnsi"/>
+        </w:rPr>
+      </w:pPr>
+      <w:r>
+        <w:rPr>
+          <w:rFonts w:cstheme="minorHAnsi"/>
+        </w:rPr>
+        <w:t>The quicksort right runs and thus, giving me a sorted array:</w:t>
+      </w:r>
+    </w:p>
+    <w:p>
+      <w:pPr>
+        <w:rPr>
+          <w:rFonts w:cstheme="minorHAnsi"/>
+        </w:rPr>
+      </w:pPr>
+      <w:r>
+        <w:rPr>
+          <w:rFonts w:cstheme="minorHAnsi"/>
+        </w:rPr>
+        <w:t>[12, 23, 36..</w:t>
+      </w:r>
+    </w:p>
+    <w:p>
+      <w:pPr>
+        <w:rPr>
+          <w:rFonts w:cstheme="minorHAnsi"/>
+        </w:rPr>
+      </w:pPr>
+      <w:r>
+        <w:rPr>
+          <w:rFonts w:cstheme="minorHAnsi"/>
+        </w:rPr>
+        <w:t xml:space="preserve">When actually, it can be solved if I correct the subtraction in the partitioning function and make necessary changes.. thus </w:t>
+      </w:r>
+      <w:r>
+        <w:rPr>
+          <w:rFonts w:cstheme="minorHAnsi"/>
+          <w:b/>
+        </w:rPr>
+        <w:t>solving the right problems and making things efficient</w:t>
+      </w:r>
+    </w:p>
+    <w:p>
+      <w:pPr>
+        <w:jc w:val="both"/>
+        <w:rPr>
+          <w:rFonts w:cstheme="minorHAnsi"/>
+        </w:rPr>
+      </w:pPr>
       <w:bookmarkStart w:id="0" w:name="_GoBack"/>
       <w:bookmarkEnd w:id="0"/>
+    </w:p>
+    <w:p>
+      <w:pPr>
+        <w:rPr>
+          <w:rFonts w:ascii="Consolas" w:hAnsi="Consolas"/>
+        </w:rPr>
+      </w:pPr>
     </w:p>
     <w:p/>
     <w:sectPr>

</xml_diff>

<commit_message>
Quicksort I forget to include last element of the array when doing right recursion
</commit_message>
<xml_diff>
--- a/QuickSort Error Samples.docx
+++ b/QuickSort Error Samples.docx
@@ -26,6 +26,11 @@
     <w:p>
       <w:r>
         <w:t>Although my code could work sometimes, it means that there is still something wrong with the recursion. Especially for the right recursion function calls.</w:t>
+      </w:r>
+    </w:p>
+    <w:p>
+      <w:r>
+        <w:t>Case 1</w:t>
       </w:r>
     </w:p>
     <w:p>
@@ -202,16 +207,7 @@
           <w:sz w:val="20"/>
           <w:szCs w:val="20"/>
         </w:rPr>
-        <w:t>[ 57, 57, 59, 83, 12, 23, 54, 60, 59, 36,  ]</w:t>
-      </w:r>
-      <w:r>
-        <w:rPr>
-          <w:rFonts w:ascii="Consolas" w:hAnsi="Consolas" w:cs="Consolas"/>
-          <w:color w:val="92D050"/>
-          <w:sz w:val="20"/>
-          <w:szCs w:val="20"/>
-        </w:rPr>
-        <w:t xml:space="preserve"> – initial</w:t>
+        <w:t>[ 57, 57, 59, 83, 12, 23, 54, 60, 59, 36,  ] – initial</w:t>
       </w:r>
     </w:p>
     <w:p>
@@ -292,16 +288,7 @@
           <w:sz w:val="20"/>
           <w:szCs w:val="20"/>
         </w:rPr>
-        <w:t>[ 4, 15, 19, 36, 94, 70, 55, 91, 21, 18,  ]</w:t>
-      </w:r>
-      <w:r>
-        <w:rPr>
-          <w:rFonts w:ascii="Consolas" w:hAnsi="Consolas" w:cs="Consolas"/>
-          <w:color w:val="FF0000"/>
-          <w:sz w:val="20"/>
-          <w:szCs w:val="20"/>
-        </w:rPr>
-        <w:t xml:space="preserve"> – initial</w:t>
+        <w:t>[ 4, 15, 19, 36, 94, 70, 55, 91, 21, 18,  ] – initial</w:t>
       </w:r>
     </w:p>
     <w:p>
@@ -434,6 +421,7 @@
           <w:rFonts w:cstheme="minorHAnsi"/>
           <w:color w:val="FF0000"/>
         </w:rPr>
+        <w:lastRenderedPageBreak/>
         <w:t>Wrong sectors of my algorithm</w:t>
       </w:r>
     </w:p>
@@ -447,7 +435,6 @@
         <w:rPr>
           <w:rFonts w:cstheme="minorHAnsi"/>
         </w:rPr>
-        <w:lastRenderedPageBreak/>
         <w:t>Partitioning Function():</w:t>
       </w:r>
     </w:p>
@@ -1486,38 +1473,32 @@
         <w:rPr>
           <w:rFonts w:ascii="Consolas" w:hAnsi="Consolas"/>
         </w:rPr>
-        <w:t>[12, 23</w:t>
-      </w:r>
-      <w:r>
+        <w:t>[12, 23, 36..</w:t>
+      </w:r>
+    </w:p>
+    <w:p>
+      <w:pPr>
         <w:rPr>
           <w:rFonts w:ascii="Consolas" w:hAnsi="Consolas"/>
         </w:rPr>
-        <w:t>, 36..</w:t>
-      </w:r>
-    </w:p>
-    <w:p>
-      <w:pPr>
+      </w:pPr>
+      <w:r>
         <w:rPr>
           <w:rFonts w:ascii="Consolas" w:hAnsi="Consolas"/>
         </w:rPr>
-      </w:pPr>
-      <w:r>
+        <w:t xml:space="preserve">      | new pivot</w:t>
+      </w:r>
+    </w:p>
+    <w:p>
+      <w:pPr>
         <w:rPr>
           <w:rFonts w:ascii="Consolas" w:hAnsi="Consolas"/>
         </w:rPr>
-        <w:t xml:space="preserve">      | new pivot</w:t>
-      </w:r>
-    </w:p>
-    <w:p>
-      <w:pPr>
+      </w:pPr>
+      <w:r>
         <w:rPr>
           <w:rFonts w:ascii="Consolas" w:hAnsi="Consolas"/>
         </w:rPr>
-      </w:pPr>
-      <w:r>
-        <w:rPr>
-          <w:rFonts w:ascii="Consolas" w:hAnsi="Consolas"/>
-        </w:rPr>
         <w:t xml:space="preserve">          | previous pivot</w:t>
       </w:r>
     </w:p>
@@ -1655,6 +1636,7 @@
       <w:pPr>
         <w:rPr>
           <w:rFonts w:cstheme="minorHAnsi"/>
+          <w:b/>
         </w:rPr>
       </w:pPr>
       <w:r>
@@ -1673,22 +1655,663 @@
     </w:p>
     <w:p>
       <w:pPr>
+        <w:rPr>
+          <w:rFonts w:cstheme="minorHAnsi"/>
+        </w:rPr>
+      </w:pPr>
+      <w:r>
+        <w:rPr>
+          <w:rFonts w:cstheme="minorHAnsi"/>
+        </w:rPr>
+        <w:t>Case 2</w:t>
+      </w:r>
+    </w:p>
+    <w:p>
+      <w:pPr>
         <w:jc w:val="both"/>
         <w:rPr>
           <w:rFonts w:cstheme="minorHAnsi"/>
         </w:rPr>
       </w:pPr>
+      <w:r>
+        <w:rPr>
+          <w:rFonts w:cstheme="minorHAnsi"/>
+        </w:rPr>
+        <w:t xml:space="preserve">After clearing the first case, I made a comparison of the right sorting function() between two sorting algorithms… </w:t>
+      </w:r>
+    </w:p>
+    <w:p>
+      <w:pPr>
+        <w:jc w:val="both"/>
+        <w:rPr>
+          <w:rFonts w:cstheme="minorHAnsi"/>
+        </w:rPr>
+      </w:pPr>
+      <w:r>
+        <w:rPr>
+          <w:rFonts w:cstheme="minorHAnsi"/>
+        </w:rPr>
+        <w:t>The only difference they have is the:</w:t>
+      </w:r>
+    </w:p>
+    <w:p>
+      <w:pPr>
+        <w:jc w:val="both"/>
+        <w:rPr>
+          <w:rFonts w:cstheme="minorHAnsi"/>
+        </w:rPr>
+      </w:pPr>
+      <w:r>
+        <w:rPr>
+          <w:rFonts w:cstheme="minorHAnsi"/>
+        </w:rPr>
+        <w:lastRenderedPageBreak/>
+        <w:t>Quicksort:</w:t>
+      </w:r>
+    </w:p>
+    <w:p>
+      <w:pPr>
+        <w:jc w:val="both"/>
+        <w:rPr>
+          <w:rFonts w:ascii="Consolas" w:hAnsi="Consolas" w:cs="Consolas"/>
+          <w:color w:val="F9FAF4"/>
+          <w:sz w:val="20"/>
+          <w:szCs w:val="20"/>
+        </w:rPr>
+      </w:pPr>
+      <w:r>
+        <w:rPr>
+          <w:rFonts w:ascii="Consolas" w:hAnsi="Consolas" w:cs="Consolas"/>
+          <w:b/>
+          <w:bCs/>
+          <w:color w:val="DD2867"/>
+          <w:sz w:val="20"/>
+          <w:szCs w:val="20"/>
+          <w:highlight w:val="darkCyan"/>
+        </w:rPr>
+        <w:t>if</w:t>
+      </w:r>
+      <w:r>
+        <w:rPr>
+          <w:rFonts w:ascii="Consolas" w:hAnsi="Consolas" w:cs="Consolas"/>
+          <w:color w:val="F9FAF4"/>
+          <w:sz w:val="20"/>
+          <w:szCs w:val="20"/>
+          <w:highlight w:val="darkCyan"/>
+        </w:rPr>
+        <w:t>(</w:t>
+      </w:r>
+      <w:r>
+        <w:rPr>
+          <w:rFonts w:ascii="Consolas" w:hAnsi="Consolas" w:cs="Consolas"/>
+          <w:color w:val="79ABFF"/>
+          <w:sz w:val="20"/>
+          <w:szCs w:val="20"/>
+          <w:highlight w:val="darkCyan"/>
+        </w:rPr>
+        <w:t>pivot</w:t>
+      </w:r>
+      <w:r>
+        <w:rPr>
+          <w:rFonts w:ascii="Consolas" w:hAnsi="Consolas" w:cs="Consolas"/>
+          <w:color w:val="D9E8F7"/>
+          <w:sz w:val="20"/>
+          <w:szCs w:val="20"/>
+          <w:highlight w:val="darkCyan"/>
+        </w:rPr>
+        <w:t xml:space="preserve"> </w:t>
+      </w:r>
+      <w:r>
+        <w:rPr>
+          <w:rFonts w:ascii="Consolas" w:hAnsi="Consolas" w:cs="Consolas"/>
+          <w:color w:val="E6E6FA"/>
+          <w:sz w:val="20"/>
+          <w:szCs w:val="20"/>
+          <w:highlight w:val="darkCyan"/>
+        </w:rPr>
+        <w:t>+</w:t>
+      </w:r>
+      <w:r>
+        <w:rPr>
+          <w:rFonts w:ascii="Consolas" w:hAnsi="Consolas" w:cs="Consolas"/>
+          <w:color w:val="D9E8F7"/>
+          <w:sz w:val="20"/>
+          <w:szCs w:val="20"/>
+          <w:highlight w:val="darkCyan"/>
+        </w:rPr>
+        <w:t xml:space="preserve"> </w:t>
+      </w:r>
+      <w:r>
+        <w:rPr>
+          <w:rFonts w:ascii="Consolas" w:hAnsi="Consolas" w:cs="Consolas"/>
+          <w:color w:val="6897BB"/>
+          <w:sz w:val="20"/>
+          <w:szCs w:val="20"/>
+          <w:highlight w:val="darkCyan"/>
+        </w:rPr>
+        <w:t>1</w:t>
+      </w:r>
+      <w:r>
+        <w:rPr>
+          <w:rFonts w:ascii="Consolas" w:hAnsi="Consolas" w:cs="Consolas"/>
+          <w:color w:val="D9E8F7"/>
+          <w:sz w:val="20"/>
+          <w:szCs w:val="20"/>
+          <w:highlight w:val="darkCyan"/>
+        </w:rPr>
+        <w:t xml:space="preserve"> </w:t>
+      </w:r>
+      <w:r>
+        <w:rPr>
+          <w:rFonts w:ascii="Consolas" w:hAnsi="Consolas" w:cs="Consolas"/>
+          <w:color w:val="E6E6FA"/>
+          <w:sz w:val="20"/>
+          <w:szCs w:val="20"/>
+          <w:highlight w:val="darkCyan"/>
+        </w:rPr>
+        <w:t>-</w:t>
+      </w:r>
+      <w:r>
+        <w:rPr>
+          <w:rFonts w:ascii="Consolas" w:hAnsi="Consolas" w:cs="Consolas"/>
+          <w:color w:val="D9E8F7"/>
+          <w:sz w:val="20"/>
+          <w:szCs w:val="20"/>
+          <w:highlight w:val="darkCyan"/>
+        </w:rPr>
+        <w:t xml:space="preserve"> </w:t>
+      </w:r>
+      <w:r>
+        <w:rPr>
+          <w:rFonts w:ascii="Consolas" w:hAnsi="Consolas" w:cs="Consolas"/>
+          <w:color w:val="FFBF26"/>
+          <w:sz w:val="20"/>
+          <w:szCs w:val="20"/>
+          <w:highlight w:val="darkCyan"/>
+        </w:rPr>
+        <w:t>prevPivot</w:t>
+      </w:r>
+      <w:r>
+        <w:rPr>
+          <w:rFonts w:ascii="Consolas" w:hAnsi="Consolas" w:cs="Consolas"/>
+          <w:color w:val="D9E8F7"/>
+          <w:sz w:val="20"/>
+          <w:szCs w:val="20"/>
+          <w:highlight w:val="darkCyan"/>
+        </w:rPr>
+        <w:t xml:space="preserve"> </w:t>
+      </w:r>
+      <w:r>
+        <w:rPr>
+          <w:rFonts w:ascii="Consolas" w:hAnsi="Consolas" w:cs="Consolas"/>
+          <w:color w:val="E6E6FA"/>
+          <w:sz w:val="20"/>
+          <w:szCs w:val="20"/>
+          <w:highlight w:val="darkCyan"/>
+        </w:rPr>
+        <w:t>-</w:t>
+      </w:r>
+      <w:r>
+        <w:rPr>
+          <w:rFonts w:ascii="Consolas" w:hAnsi="Consolas" w:cs="Consolas"/>
+          <w:color w:val="D9E8F7"/>
+          <w:sz w:val="20"/>
+          <w:szCs w:val="20"/>
+          <w:highlight w:val="darkCyan"/>
+        </w:rPr>
+        <w:t xml:space="preserve"> </w:t>
+      </w:r>
+      <w:r>
+        <w:rPr>
+          <w:rFonts w:ascii="Consolas" w:hAnsi="Consolas" w:cs="Consolas"/>
+          <w:color w:val="6897BB"/>
+          <w:sz w:val="20"/>
+          <w:szCs w:val="20"/>
+          <w:highlight w:val="darkCyan"/>
+        </w:rPr>
+        <w:t>1</w:t>
+      </w:r>
+      <w:r>
+        <w:rPr>
+          <w:rFonts w:ascii="Consolas" w:hAnsi="Consolas" w:cs="Consolas"/>
+          <w:color w:val="D9E8F7"/>
+          <w:sz w:val="20"/>
+          <w:szCs w:val="20"/>
+          <w:highlight w:val="darkCyan"/>
+        </w:rPr>
+        <w:t xml:space="preserve"> </w:t>
+      </w:r>
+      <w:r>
+        <w:rPr>
+          <w:rFonts w:ascii="Consolas" w:hAnsi="Consolas" w:cs="Consolas"/>
+          <w:color w:val="E6E6FA"/>
+          <w:sz w:val="20"/>
+          <w:szCs w:val="20"/>
+          <w:highlight w:val="darkCyan"/>
+        </w:rPr>
+        <w:t>&gt;</w:t>
+      </w:r>
+      <w:r>
+        <w:rPr>
+          <w:rFonts w:ascii="Consolas" w:hAnsi="Consolas" w:cs="Consolas"/>
+          <w:color w:val="D9E8F7"/>
+          <w:sz w:val="20"/>
+          <w:szCs w:val="20"/>
+          <w:highlight w:val="darkCyan"/>
+        </w:rPr>
+        <w:t xml:space="preserve"> </w:t>
+      </w:r>
+      <w:r>
+        <w:rPr>
+          <w:rFonts w:ascii="Consolas" w:hAnsi="Consolas" w:cs="Consolas"/>
+          <w:color w:val="6897BB"/>
+          <w:sz w:val="20"/>
+          <w:szCs w:val="20"/>
+          <w:highlight w:val="darkCyan"/>
+        </w:rPr>
+        <w:t>1</w:t>
+      </w:r>
+      <w:r>
+        <w:rPr>
+          <w:rFonts w:ascii="Consolas" w:hAnsi="Consolas" w:cs="Consolas"/>
+          <w:color w:val="F9FAF4"/>
+          <w:sz w:val="20"/>
+          <w:szCs w:val="20"/>
+          <w:highlight w:val="darkCyan"/>
+        </w:rPr>
+        <w:t>)</w:t>
+      </w:r>
+      <w:r>
+        <w:rPr>
+          <w:rFonts w:ascii="Consolas" w:hAnsi="Consolas" w:cs="Consolas"/>
+          <w:color w:val="D9E8F7"/>
+          <w:sz w:val="20"/>
+          <w:szCs w:val="20"/>
+          <w:highlight w:val="darkCyan"/>
+        </w:rPr>
+        <w:t xml:space="preserve"> </w:t>
+      </w:r>
+      <w:r>
+        <w:rPr>
+          <w:rFonts w:ascii="Consolas" w:hAnsi="Consolas" w:cs="Consolas"/>
+          <w:color w:val="F9FAF4"/>
+          <w:sz w:val="20"/>
+          <w:szCs w:val="20"/>
+          <w:highlight w:val="darkCyan"/>
+        </w:rPr>
+        <w:t>{</w:t>
+      </w:r>
+    </w:p>
+    <w:p>
+      <w:pPr>
+        <w:jc w:val="both"/>
+        <w:rPr>
+          <w:rFonts w:cstheme="minorHAnsi"/>
+          <w:szCs w:val="20"/>
+        </w:rPr>
+      </w:pPr>
+      <w:r>
+        <w:rPr>
+          <w:rFonts w:cstheme="minorHAnsi"/>
+          <w:szCs w:val="20"/>
+        </w:rPr>
+        <w:t>QuicksortMus:</w:t>
+      </w:r>
+    </w:p>
+    <w:p>
+      <w:pPr>
+        <w:jc w:val="both"/>
+        <w:rPr>
+          <w:rFonts w:ascii="Consolas" w:hAnsi="Consolas" w:cs="Consolas"/>
+          <w:color w:val="F9FAF4"/>
+          <w:sz w:val="20"/>
+          <w:szCs w:val="20"/>
+        </w:rPr>
+      </w:pPr>
+      <w:r>
+        <w:rPr>
+          <w:rFonts w:ascii="Consolas" w:hAnsi="Consolas" w:cs="Consolas"/>
+          <w:b/>
+          <w:bCs/>
+          <w:color w:val="DD2867"/>
+          <w:sz w:val="20"/>
+          <w:szCs w:val="20"/>
+          <w:highlight w:val="darkCyan"/>
+        </w:rPr>
+        <w:t>if</w:t>
+      </w:r>
+      <w:r>
+        <w:rPr>
+          <w:rFonts w:ascii="Consolas" w:hAnsi="Consolas" w:cs="Consolas"/>
+          <w:color w:val="F9FAF4"/>
+          <w:sz w:val="20"/>
+          <w:szCs w:val="20"/>
+          <w:highlight w:val="darkCyan"/>
+        </w:rPr>
+        <w:t>(</w:t>
+      </w:r>
+      <w:r>
+        <w:rPr>
+          <w:rFonts w:ascii="Consolas" w:hAnsi="Consolas" w:cs="Consolas"/>
+          <w:color w:val="FFBF26"/>
+          <w:sz w:val="20"/>
+          <w:szCs w:val="20"/>
+          <w:highlight w:val="darkCyan"/>
+        </w:rPr>
+        <w:t>prevEnd</w:t>
+      </w:r>
+      <w:r>
+        <w:rPr>
+          <w:rFonts w:ascii="Consolas" w:hAnsi="Consolas" w:cs="Consolas"/>
+          <w:color w:val="D9E8F7"/>
+          <w:sz w:val="20"/>
+          <w:szCs w:val="20"/>
+          <w:highlight w:val="darkCyan"/>
+        </w:rPr>
+        <w:t xml:space="preserve"> </w:t>
+      </w:r>
+      <w:r>
+        <w:rPr>
+          <w:rFonts w:ascii="Consolas" w:hAnsi="Consolas" w:cs="Consolas"/>
+          <w:color w:val="E6E6FA"/>
+          <w:sz w:val="20"/>
+          <w:szCs w:val="20"/>
+          <w:highlight w:val="darkCyan"/>
+        </w:rPr>
+        <w:t>-</w:t>
+      </w:r>
+      <w:r>
+        <w:rPr>
+          <w:rFonts w:ascii="Consolas" w:hAnsi="Consolas" w:cs="Consolas"/>
+          <w:color w:val="D9E8F7"/>
+          <w:sz w:val="20"/>
+          <w:szCs w:val="20"/>
+          <w:highlight w:val="darkCyan"/>
+        </w:rPr>
+        <w:t xml:space="preserve"> </w:t>
+      </w:r>
+      <w:r>
+        <w:rPr>
+          <w:rFonts w:ascii="Consolas" w:hAnsi="Consolas" w:cs="Consolas"/>
+          <w:color w:val="F9FAF4"/>
+          <w:sz w:val="20"/>
+          <w:szCs w:val="20"/>
+          <w:highlight w:val="darkCyan"/>
+        </w:rPr>
+        <w:t>(</w:t>
+      </w:r>
+      <w:r>
+        <w:rPr>
+          <w:rFonts w:ascii="Consolas" w:hAnsi="Consolas" w:cs="Consolas"/>
+          <w:color w:val="79ABFF"/>
+          <w:sz w:val="20"/>
+          <w:szCs w:val="20"/>
+          <w:highlight w:val="darkCyan"/>
+        </w:rPr>
+        <w:t>end</w:t>
+      </w:r>
+      <w:r>
+        <w:rPr>
+          <w:rFonts w:ascii="Consolas" w:hAnsi="Consolas" w:cs="Consolas"/>
+          <w:color w:val="D9E8F7"/>
+          <w:sz w:val="20"/>
+          <w:szCs w:val="20"/>
+          <w:highlight w:val="darkCyan"/>
+        </w:rPr>
+        <w:t xml:space="preserve"> </w:t>
+      </w:r>
+      <w:r>
+        <w:rPr>
+          <w:rFonts w:ascii="Consolas" w:hAnsi="Consolas" w:cs="Consolas"/>
+          <w:color w:val="E6E6FA"/>
+          <w:sz w:val="20"/>
+          <w:szCs w:val="20"/>
+          <w:highlight w:val="darkCyan"/>
+        </w:rPr>
+        <w:t>+</w:t>
+      </w:r>
+      <w:r>
+        <w:rPr>
+          <w:rFonts w:ascii="Consolas" w:hAnsi="Consolas" w:cs="Consolas"/>
+          <w:color w:val="D9E8F7"/>
+          <w:sz w:val="20"/>
+          <w:szCs w:val="20"/>
+          <w:highlight w:val="darkCyan"/>
+        </w:rPr>
+        <w:t xml:space="preserve"> </w:t>
+      </w:r>
+      <w:r>
+        <w:rPr>
+          <w:rFonts w:ascii="Consolas" w:hAnsi="Consolas" w:cs="Consolas"/>
+          <w:color w:val="6897BB"/>
+          <w:sz w:val="20"/>
+          <w:szCs w:val="20"/>
+          <w:highlight w:val="darkCyan"/>
+        </w:rPr>
+        <w:t>1</w:t>
+      </w:r>
+      <w:r>
+        <w:rPr>
+          <w:rFonts w:ascii="Consolas" w:hAnsi="Consolas" w:cs="Consolas"/>
+          <w:color w:val="F9FAF4"/>
+          <w:sz w:val="20"/>
+          <w:szCs w:val="20"/>
+          <w:highlight w:val="darkCyan"/>
+        </w:rPr>
+        <w:t>)</w:t>
+      </w:r>
+      <w:r>
+        <w:rPr>
+          <w:rFonts w:ascii="Consolas" w:hAnsi="Consolas" w:cs="Consolas"/>
+          <w:color w:val="D9E8F7"/>
+          <w:sz w:val="20"/>
+          <w:szCs w:val="20"/>
+          <w:highlight w:val="darkCyan"/>
+        </w:rPr>
+        <w:t xml:space="preserve"> </w:t>
+      </w:r>
+      <w:r>
+        <w:rPr>
+          <w:rFonts w:ascii="Consolas" w:hAnsi="Consolas" w:cs="Consolas"/>
+          <w:color w:val="E6E6FA"/>
+          <w:sz w:val="20"/>
+          <w:szCs w:val="20"/>
+          <w:highlight w:val="darkCyan"/>
+        </w:rPr>
+        <w:t>&gt;</w:t>
+      </w:r>
+      <w:r>
+        <w:rPr>
+          <w:rFonts w:ascii="Consolas" w:hAnsi="Consolas" w:cs="Consolas"/>
+          <w:color w:val="D9E8F7"/>
+          <w:sz w:val="20"/>
+          <w:szCs w:val="20"/>
+          <w:highlight w:val="darkCyan"/>
+        </w:rPr>
+        <w:t xml:space="preserve"> </w:t>
+      </w:r>
+      <w:r>
+        <w:rPr>
+          <w:rFonts w:ascii="Consolas" w:hAnsi="Consolas" w:cs="Consolas"/>
+          <w:color w:val="6897BB"/>
+          <w:sz w:val="20"/>
+          <w:szCs w:val="20"/>
+          <w:highlight w:val="darkCyan"/>
+        </w:rPr>
+        <w:t>1</w:t>
+      </w:r>
+      <w:r>
+        <w:rPr>
+          <w:rFonts w:ascii="Consolas" w:hAnsi="Consolas" w:cs="Consolas"/>
+          <w:color w:val="F9FAF4"/>
+          <w:sz w:val="20"/>
+          <w:szCs w:val="20"/>
+          <w:highlight w:val="darkCyan"/>
+        </w:rPr>
+        <w:t>)</w:t>
+      </w:r>
+      <w:r>
+        <w:rPr>
+          <w:rFonts w:ascii="Consolas" w:hAnsi="Consolas" w:cs="Consolas"/>
+          <w:color w:val="D9E8F7"/>
+          <w:sz w:val="20"/>
+          <w:szCs w:val="20"/>
+          <w:highlight w:val="darkCyan"/>
+        </w:rPr>
+        <w:t xml:space="preserve"> </w:t>
+      </w:r>
+      <w:r>
+        <w:rPr>
+          <w:rFonts w:ascii="Consolas" w:hAnsi="Consolas" w:cs="Consolas"/>
+          <w:color w:val="F9FAF4"/>
+          <w:sz w:val="20"/>
+          <w:szCs w:val="20"/>
+          <w:highlight w:val="darkCyan"/>
+        </w:rPr>
+        <w:t>{</w:t>
+      </w:r>
+    </w:p>
+    <w:p>
+      <w:pPr>
+        <w:jc w:val="both"/>
+        <w:rPr>
+          <w:rFonts w:cstheme="minorHAnsi"/>
+        </w:rPr>
+      </w:pPr>
+      <w:r>
+        <w:rPr>
+          <w:rFonts w:cstheme="minorHAnsi"/>
+        </w:rPr>
+        <w:t>Samples:</w:t>
+      </w:r>
+    </w:p>
+    <w:p>
+      <w:pPr>
+        <w:jc w:val="both"/>
+        <w:rPr>
+          <w:rFonts w:cstheme="minorHAnsi"/>
+        </w:rPr>
+      </w:pPr>
+      <w:r>
+        <w:rPr>
+          <w:rFonts w:cstheme="minorHAnsi"/>
+        </w:rPr>
+        <w:t>Quicksort:</w:t>
+      </w:r>
+    </w:p>
+    <w:p>
+      <w:pPr>
+        <w:jc w:val="both"/>
+        <w:rPr>
+          <w:rFonts w:cstheme="minorHAnsi"/>
+        </w:rPr>
+      </w:pPr>
+      <w:r>
+        <w:rPr>
+          <w:rFonts w:ascii="Consolas" w:hAnsi="Consolas" w:cs="Consolas"/>
+          <w:sz w:val="20"/>
+          <w:szCs w:val="20"/>
+        </w:rPr>
+        <w:t>[ 12, 23, 36, 54, 57, 57, 59, 60, 83, 59,  ]</w:t>
+      </w:r>
+    </w:p>
+    <w:p>
+      <w:pPr>
+        <w:jc w:val="both"/>
+        <w:rPr>
+          <w:rFonts w:cstheme="minorHAnsi"/>
+          <w:szCs w:val="20"/>
+        </w:rPr>
+      </w:pPr>
+      <w:r>
+        <w:rPr>
+          <w:rFonts w:cstheme="minorHAnsi"/>
+          <w:szCs w:val="20"/>
+        </w:rPr>
+        <w:t>QuicksortMus:</w:t>
+      </w:r>
+    </w:p>
+    <w:p>
+      <w:pPr>
+        <w:jc w:val="both"/>
+        <w:rPr>
+          <w:rFonts w:cstheme="minorHAnsi"/>
+        </w:rPr>
+      </w:pPr>
+      <w:r>
+        <w:rPr>
+          <w:rFonts w:ascii="Consolas" w:hAnsi="Consolas" w:cs="Consolas"/>
+          <w:sz w:val="20"/>
+          <w:szCs w:val="20"/>
+        </w:rPr>
+        <w:t>[ 12, 23, 36, 54, 57, 57, 59, 59, 60, 83,  ]</w:t>
+      </w:r>
+    </w:p>
+    <w:p>
+      <w:pPr>
+        <w:rPr>
+          <w:rFonts w:cstheme="minorHAnsi"/>
+        </w:rPr>
+      </w:pPr>
+      <w:r>
+        <w:rPr>
+          <w:rFonts w:cstheme="minorHAnsi"/>
+        </w:rPr>
+        <w:t xml:space="preserve">Perhaps the problem with quicksort right is that if we were to include the </w:t>
+      </w:r>
+      <w:r>
+        <w:rPr>
+          <w:rFonts w:cstheme="minorHAnsi"/>
+        </w:rPr>
+        <w:t>subtracted pivot in the parameters of the quicksort function, then it will ignore the last element of the array. Which, I guess, I have to modify the left quick sort algorithm and the partitioning algorithm in order t accommodate the right quicksort function changes…</w:t>
+      </w:r>
+    </w:p>
+    <w:p>
+      <w:pPr>
+        <w:rPr>
+          <w:rFonts w:cstheme="minorHAnsi"/>
+        </w:rPr>
+      </w:pPr>
+      <w:r>
+        <w:rPr>
+          <w:rFonts w:ascii="Consolas" w:hAnsi="Consolas" w:cs="Consolas"/>
+          <w:sz w:val="20"/>
+          <w:szCs w:val="20"/>
+        </w:rPr>
+        <w:t xml:space="preserve">[ 12, 23, 36, 57, 57, 54, 59, 60, 83, </w:t>
+      </w:r>
+      <w:r>
+        <w:rPr>
+          <w:rFonts w:ascii="Consolas" w:hAnsi="Consolas" w:cs="Consolas"/>
+          <w:color w:val="FF0000"/>
+          <w:sz w:val="20"/>
+          <w:szCs w:val="20"/>
+        </w:rPr>
+        <w:t>59,  ]</w:t>
+      </w:r>
+      <w:r>
+        <w:rPr>
+          <w:rFonts w:cstheme="minorHAnsi"/>
+          <w:color w:val="FF0000"/>
+        </w:rPr>
+        <w:t xml:space="preserve"> </w:t>
+      </w:r>
+    </w:p>
+    <w:p>
+      <w:pPr>
+        <w:rPr>
+          <w:rFonts w:cstheme="minorHAnsi"/>
+        </w:rPr>
+      </w:pPr>
+      <w:r>
+        <w:rPr>
+          <w:rFonts w:cstheme="minorHAnsi"/>
+        </w:rPr>
+        <w:t>I made the arrangement more worse than before. But I realised something. The last element was ignored because it was mistaken as a previous pivot, rather than an element that needs to be partitioned</w:t>
+      </w:r>
       <w:bookmarkStart w:id="0" w:name="_GoBack"/>
       <w:bookmarkEnd w:id="0"/>
     </w:p>
-    <w:p>
-      <w:pPr>
-        <w:rPr>
-          <w:rFonts w:ascii="Consolas" w:hAnsi="Consolas"/>
-        </w:rPr>
-      </w:pPr>
-    </w:p>
-    <w:p/>
     <w:sectPr>
       <w:pgSz w:w="11906" w:h="16838"/>
       <w:pgMar w:top="1440" w:right="1440" w:bottom="1440" w:left="1440" w:header="708" w:footer="708" w:gutter="0"/>

</xml_diff>

<commit_message>
Quicksorting algorithm finished.. The problem is now scalability.. It seems after 10k and above the elements of the array took a long time to be sorted...
</commit_message>
<xml_diff>
--- a/QuickSort Error Samples.docx
+++ b/QuickSort Error Samples.docx
@@ -14,7 +14,23 @@
     </w:p>
     <w:p>
       <w:r>
-        <w:t xml:space="preserve">The recursion took me a few days to implement since I had a hard time to think about how to recur code until a condition has been fulfilled. It turns out that I just have to nest the functions together and surround them with proper conditions to </w:t>
+        <w:t xml:space="preserve">The recursion took me a few days to implement since I had </w:t>
+      </w:r>
+      <w:proofErr w:type="gramStart"/>
+      <w:r>
+        <w:t>a hard time</w:t>
+      </w:r>
+      <w:proofErr w:type="gramEnd"/>
+      <w:r>
+        <w:t xml:space="preserve"> to think about how to recur code until a condition has been fulfilled. It turns out that I just </w:t>
+      </w:r>
+      <w:proofErr w:type="gramStart"/>
+      <w:r>
+        <w:t>have to</w:t>
+      </w:r>
+      <w:proofErr w:type="gramEnd"/>
+      <w:r>
+        <w:t xml:space="preserve"> nest the functions together and surround them with proper conditions to </w:t>
       </w:r>
       <w:r>
         <w:t>execute</w:t>
@@ -80,7 +96,29 @@
           <w:szCs w:val="20"/>
           <w:lang w:eastAsia="en-SG"/>
         </w:rPr>
-        <w:t>[ 67, 23, 92, 18, 17, 83, 90, 94, 62, 86,  ] - initial</w:t>
+        <w:t xml:space="preserve">[ 67, 23, 92, 18, 17, 83, 90, 94, 62, </w:t>
+      </w:r>
+      <w:proofErr w:type="gramStart"/>
+      <w:r>
+        <w:rPr>
+          <w:rFonts w:ascii="Consolas" w:eastAsia="Times New Roman" w:hAnsi="Consolas" w:cs="Times New Roman"/>
+          <w:color w:val="FF0000"/>
+          <w:sz w:val="20"/>
+          <w:szCs w:val="20"/>
+          <w:lang w:eastAsia="en-SG"/>
+        </w:rPr>
+        <w:t>86,  ]</w:t>
+      </w:r>
+      <w:proofErr w:type="gramEnd"/>
+      <w:r>
+        <w:rPr>
+          <w:rFonts w:ascii="Consolas" w:eastAsia="Times New Roman" w:hAnsi="Consolas" w:cs="Times New Roman"/>
+          <w:color w:val="FF0000"/>
+          <w:sz w:val="20"/>
+          <w:szCs w:val="20"/>
+          <w:lang w:eastAsia="en-SG"/>
+        </w:rPr>
+        <w:t xml:space="preserve"> - initial</w:t>
       </w:r>
     </w:p>
     <w:p>
@@ -120,8 +158,20 @@
           <w:szCs w:val="20"/>
           <w:lang w:eastAsia="en-SG"/>
         </w:rPr>
-        <w:t>83, 67, 86, 94, 92, 90,  ]</w:t>
-      </w:r>
+        <w:t xml:space="preserve">83, 67, 86, 94, 92, </w:t>
+      </w:r>
+      <w:proofErr w:type="gramStart"/>
+      <w:r>
+        <w:rPr>
+          <w:rFonts w:ascii="Consolas" w:eastAsia="Times New Roman" w:hAnsi="Consolas" w:cs="Times New Roman"/>
+          <w:color w:val="E30000"/>
+          <w:sz w:val="20"/>
+          <w:szCs w:val="20"/>
+          <w:lang w:eastAsia="en-SG"/>
+        </w:rPr>
+        <w:t>90,  ]</w:t>
+      </w:r>
+      <w:proofErr w:type="gramEnd"/>
     </w:p>
     <w:p/>
     <w:p>
@@ -148,7 +198,29 @@
           <w:szCs w:val="20"/>
           <w:lang w:eastAsia="en-SG"/>
         </w:rPr>
-        <w:t>[ 20, 40, 62, 6, 41, 47, 70, 76, 44, 60,  ] - initial</w:t>
+        <w:t xml:space="preserve">[ 20, 40, 62, 6, 41, 47, 70, 76, 44, </w:t>
+      </w:r>
+      <w:proofErr w:type="gramStart"/>
+      <w:r>
+        <w:rPr>
+          <w:rFonts w:ascii="Consolas" w:eastAsia="Times New Roman" w:hAnsi="Consolas" w:cs="Times New Roman"/>
+          <w:color w:val="FF0000"/>
+          <w:sz w:val="20"/>
+          <w:szCs w:val="20"/>
+          <w:lang w:eastAsia="en-SG"/>
+        </w:rPr>
+        <w:t>60,  ]</w:t>
+      </w:r>
+      <w:proofErr w:type="gramEnd"/>
+      <w:r>
+        <w:rPr>
+          <w:rFonts w:ascii="Consolas" w:eastAsia="Times New Roman" w:hAnsi="Consolas" w:cs="Times New Roman"/>
+          <w:color w:val="FF0000"/>
+          <w:sz w:val="20"/>
+          <w:szCs w:val="20"/>
+          <w:lang w:eastAsia="en-SG"/>
+        </w:rPr>
+        <w:t xml:space="preserve"> - initial</w:t>
       </w:r>
     </w:p>
     <w:p>
@@ -182,8 +254,20 @@
           <w:szCs w:val="20"/>
           <w:lang w:eastAsia="en-SG"/>
         </w:rPr>
-        <w:t>[ 6, 40, 20, 41, 44, 47, 60, 76, 62, 70,  ]</w:t>
-      </w:r>
+        <w:t xml:space="preserve">[ 6, 40, 20, 41, 44, 47, 60, 76, 62, </w:t>
+      </w:r>
+      <w:proofErr w:type="gramStart"/>
+      <w:r>
+        <w:rPr>
+          <w:rFonts w:ascii="Consolas" w:eastAsia="Times New Roman" w:hAnsi="Consolas" w:cs="Times New Roman"/>
+          <w:color w:val="FF0000"/>
+          <w:sz w:val="20"/>
+          <w:szCs w:val="20"/>
+          <w:lang w:eastAsia="en-SG"/>
+        </w:rPr>
+        <w:t>70,  ]</w:t>
+      </w:r>
+      <w:proofErr w:type="gramEnd"/>
     </w:p>
     <w:p/>
     <w:p>
@@ -207,7 +291,27 @@
           <w:sz w:val="20"/>
           <w:szCs w:val="20"/>
         </w:rPr>
-        <w:t>[ 57, 57, 59, 83, 12, 23, 54, 60, 59, 36,  ] – initial</w:t>
+        <w:t xml:space="preserve">[ 57, 57, 59, 83, 12, 23, 54, 60, 59, </w:t>
+      </w:r>
+      <w:proofErr w:type="gramStart"/>
+      <w:r>
+        <w:rPr>
+          <w:rFonts w:ascii="Consolas" w:hAnsi="Consolas" w:cs="Consolas"/>
+          <w:color w:val="92D050"/>
+          <w:sz w:val="20"/>
+          <w:szCs w:val="20"/>
+        </w:rPr>
+        <w:t>36,  ]</w:t>
+      </w:r>
+      <w:proofErr w:type="gramEnd"/>
+      <w:r>
+        <w:rPr>
+          <w:rFonts w:ascii="Consolas" w:hAnsi="Consolas" w:cs="Consolas"/>
+          <w:color w:val="92D050"/>
+          <w:sz w:val="20"/>
+          <w:szCs w:val="20"/>
+        </w:rPr>
+        <w:t xml:space="preserve"> – initial</w:t>
       </w:r>
     </w:p>
     <w:p>
@@ -249,8 +353,19 @@
           <w:sz w:val="20"/>
           <w:szCs w:val="20"/>
         </w:rPr>
-        <w:t>[ 12, 23, 36, 54, 57, 57, 59, 59, 60, 83,  ]</w:t>
-      </w:r>
+        <w:t xml:space="preserve">[ 12, 23, 36, 54, 57, 57, 59, 59, 60, </w:t>
+      </w:r>
+      <w:proofErr w:type="gramStart"/>
+      <w:r>
+        <w:rPr>
+          <w:rFonts w:ascii="Consolas" w:hAnsi="Consolas" w:cs="Consolas"/>
+          <w:color w:val="92D050"/>
+          <w:sz w:val="20"/>
+          <w:szCs w:val="20"/>
+        </w:rPr>
+        <w:t>83,  ]</w:t>
+      </w:r>
+      <w:proofErr w:type="gramEnd"/>
     </w:p>
     <w:p>
       <w:pPr>
@@ -288,18 +403,19 @@
           <w:sz w:val="20"/>
           <w:szCs w:val="20"/>
         </w:rPr>
-        <w:t>[ 4, 15, 19, 36, 94, 70, 55, 91, 21, 18,  ] – initial</w:t>
-      </w:r>
-    </w:p>
-    <w:p>
-      <w:pPr>
+        <w:t xml:space="preserve">[ 4, 15, 19, 36, 94, 70, 55, 91, 21, </w:t>
+      </w:r>
+      <w:proofErr w:type="gramStart"/>
+      <w:r>
         <w:rPr>
           <w:rFonts w:ascii="Consolas" w:hAnsi="Consolas" w:cs="Consolas"/>
           <w:color w:val="FF0000"/>
           <w:sz w:val="20"/>
           <w:szCs w:val="20"/>
         </w:rPr>
-      </w:pPr>
+        <w:t>18,  ]</w:t>
+      </w:r>
+      <w:proofErr w:type="gramEnd"/>
       <w:r>
         <w:rPr>
           <w:rFonts w:ascii="Consolas" w:hAnsi="Consolas" w:cs="Consolas"/>
@@ -307,8 +423,38 @@
           <w:sz w:val="20"/>
           <w:szCs w:val="20"/>
         </w:rPr>
-        <w:t>[ 4, 15, 18, 19, 21, 55, 70, 91, 94, 36,  ]</w:t>
-      </w:r>
+        <w:t xml:space="preserve"> – initial</w:t>
+      </w:r>
+    </w:p>
+    <w:p>
+      <w:pPr>
+        <w:rPr>
+          <w:rFonts w:ascii="Consolas" w:hAnsi="Consolas" w:cs="Consolas"/>
+          <w:color w:val="FF0000"/>
+          <w:sz w:val="20"/>
+          <w:szCs w:val="20"/>
+        </w:rPr>
+      </w:pPr>
+      <w:r>
+        <w:rPr>
+          <w:rFonts w:ascii="Consolas" w:hAnsi="Consolas" w:cs="Consolas"/>
+          <w:color w:val="FF0000"/>
+          <w:sz w:val="20"/>
+          <w:szCs w:val="20"/>
+        </w:rPr>
+        <w:t xml:space="preserve">[ 4, 15, 18, 19, 21, 55, 70, 91, 94, </w:t>
+      </w:r>
+      <w:proofErr w:type="gramStart"/>
+      <w:r>
+        <w:rPr>
+          <w:rFonts w:ascii="Consolas" w:hAnsi="Consolas" w:cs="Consolas"/>
+          <w:color w:val="FF0000"/>
+          <w:sz w:val="20"/>
+          <w:szCs w:val="20"/>
+        </w:rPr>
+        <w:t>36,  ]</w:t>
+      </w:r>
+      <w:proofErr w:type="gramEnd"/>
     </w:p>
     <w:p>
       <w:pPr>
@@ -322,7 +468,23 @@
     </w:p>
     <w:p>
       <w:r>
-        <w:t>I’m thinking of working out this samples based on the algorithmic concept tree I made in the xmind file so that I am able to follow through based on the code I wrote…</w:t>
+        <w:t xml:space="preserve">I’m thinking of working out this samples based on the algorithmic concept tree I made in the </w:t>
+      </w:r>
+      <w:proofErr w:type="spellStart"/>
+      <w:r>
+        <w:t>xmind</w:t>
+      </w:r>
+      <w:proofErr w:type="spellEnd"/>
+      <w:r>
+        <w:t xml:space="preserve"> file so that I </w:t>
+      </w:r>
+      <w:proofErr w:type="gramStart"/>
+      <w:r>
+        <w:t>am able to</w:t>
+      </w:r>
+      <w:proofErr w:type="gramEnd"/>
+      <w:r>
+        <w:t xml:space="preserve"> follow through based on the code I wrote…</w:t>
       </w:r>
     </w:p>
     <w:p>
@@ -368,27 +530,49 @@
         <w:rPr>
           <w:rFonts w:ascii="Consolas" w:hAnsi="Consolas"/>
         </w:rPr>
-        <w:t>[23, 12, 36.. // quicksort left function () completed</w:t>
-      </w:r>
-    </w:p>
-    <w:p>
-      <w:pPr>
+        <w:t xml:space="preserve">[23, 12, </w:t>
+      </w:r>
+      <w:proofErr w:type="gramStart"/>
+      <w:r>
         <w:rPr>
           <w:rFonts w:ascii="Consolas" w:hAnsi="Consolas"/>
         </w:rPr>
-      </w:pPr>
+        <w:t>36..</w:t>
+      </w:r>
+      <w:proofErr w:type="gramEnd"/>
       <w:r>
         <w:rPr>
           <w:rFonts w:ascii="Consolas" w:hAnsi="Consolas"/>
         </w:rPr>
+        <w:t xml:space="preserve"> // quicksort left function () completed</w:t>
+      </w:r>
+    </w:p>
+    <w:p>
+      <w:pPr>
+        <w:rPr>
+          <w:rFonts w:ascii="Consolas" w:hAnsi="Consolas"/>
+        </w:rPr>
+      </w:pPr>
+      <w:r>
+        <w:rPr>
+          <w:rFonts w:ascii="Consolas" w:hAnsi="Consolas"/>
+        </w:rPr>
         <w:t>[</w:t>
       </w:r>
       <w:r>
         <w:rPr>
           <w:rFonts w:ascii="Consolas" w:hAnsi="Consolas"/>
         </w:rPr>
-        <w:t>12, 23, 36..</w:t>
-      </w:r>
+        <w:t xml:space="preserve">12, 23, </w:t>
+      </w:r>
+      <w:proofErr w:type="gramStart"/>
+      <w:r>
+        <w:rPr>
+          <w:rFonts w:ascii="Consolas" w:hAnsi="Consolas"/>
+        </w:rPr>
+        <w:t>36..</w:t>
+      </w:r>
+      <w:proofErr w:type="gramEnd"/>
       <w:r>
         <w:rPr>
           <w:rFonts w:ascii="Consolas" w:hAnsi="Consolas"/>
@@ -435,7 +619,21 @@
         <w:rPr>
           <w:rFonts w:cstheme="minorHAnsi"/>
         </w:rPr>
-        <w:t>Partitioning Function():</w:t>
+        <w:t xml:space="preserve">Partitioning </w:t>
+      </w:r>
+      <w:proofErr w:type="gramStart"/>
+      <w:r>
+        <w:rPr>
+          <w:rFonts w:cstheme="minorHAnsi"/>
+        </w:rPr>
+        <w:t>Function(</w:t>
+      </w:r>
+      <w:proofErr w:type="gramEnd"/>
+      <w:r>
+        <w:rPr>
+          <w:rFonts w:cstheme="minorHAnsi"/>
+        </w:rPr>
+        <w:t>):</w:t>
       </w:r>
     </w:p>
     <w:p>
@@ -447,6 +645,7 @@
           <w:szCs w:val="20"/>
         </w:rPr>
       </w:pPr>
+      <w:proofErr w:type="gramStart"/>
       <w:r>
         <w:rPr>
           <w:rFonts w:ascii="Consolas" w:hAnsi="Consolas" w:cs="Consolas"/>
@@ -468,6 +667,7 @@
         </w:rPr>
         <w:t>(</w:t>
       </w:r>
+      <w:proofErr w:type="gramEnd"/>
       <w:r>
         <w:rPr>
           <w:rFonts w:ascii="Consolas" w:hAnsi="Consolas" w:cs="Consolas"/>
@@ -508,6 +708,7 @@
         </w:rPr>
         <w:t xml:space="preserve"> </w:t>
       </w:r>
+      <w:proofErr w:type="spellStart"/>
       <w:r>
         <w:rPr>
           <w:rFonts w:ascii="Consolas" w:hAnsi="Consolas" w:cs="Consolas"/>
@@ -518,6 +719,7 @@
         </w:rPr>
         <w:t>lastPivot</w:t>
       </w:r>
+      <w:proofErr w:type="spellEnd"/>
       <w:r>
         <w:rPr>
           <w:rFonts w:ascii="Consolas" w:hAnsi="Consolas" w:cs="Consolas"/>
@@ -558,6 +760,7 @@
           <w:szCs w:val="20"/>
         </w:rPr>
       </w:pPr>
+      <w:proofErr w:type="gramStart"/>
       <w:r>
         <w:rPr>
           <w:rFonts w:ascii="Consolas" w:hAnsi="Consolas" w:cs="Consolas"/>
@@ -580,6 +783,7 @@
         </w:rPr>
         <w:t>(</w:t>
       </w:r>
+      <w:proofErr w:type="gramEnd"/>
       <w:r>
         <w:rPr>
           <w:rFonts w:ascii="Consolas" w:hAnsi="Consolas" w:cs="Consolas"/>
@@ -620,6 +824,7 @@
         </w:rPr>
         <w:t xml:space="preserve"> </w:t>
       </w:r>
+      <w:proofErr w:type="spellStart"/>
       <w:r>
         <w:rPr>
           <w:rFonts w:ascii="Consolas" w:hAnsi="Consolas" w:cs="Consolas"/>
@@ -630,6 +835,7 @@
         </w:rPr>
         <w:t>lastPivot</w:t>
       </w:r>
+      <w:proofErr w:type="spellEnd"/>
       <w:r>
         <w:rPr>
           <w:rFonts w:ascii="Consolas" w:hAnsi="Consolas" w:cs="Consolas"/>
@@ -707,11 +913,33 @@
           <w:rFonts w:cstheme="minorHAnsi"/>
         </w:rPr>
       </w:pPr>
-      <w:r>
-        <w:rPr>
-          <w:rFonts w:cstheme="minorHAnsi"/>
-        </w:rPr>
-        <w:t>QuicksortR_L Function():</w:t>
+      <w:proofErr w:type="spellStart"/>
+      <w:r>
+        <w:rPr>
+          <w:rFonts w:cstheme="minorHAnsi"/>
+        </w:rPr>
+        <w:t>QuicksortR_L</w:t>
+      </w:r>
+      <w:proofErr w:type="spellEnd"/>
+      <w:r>
+        <w:rPr>
+          <w:rFonts w:cstheme="minorHAnsi"/>
+        </w:rPr>
+        <w:t xml:space="preserve"> </w:t>
+      </w:r>
+      <w:proofErr w:type="gramStart"/>
+      <w:r>
+        <w:rPr>
+          <w:rFonts w:cstheme="minorHAnsi"/>
+        </w:rPr>
+        <w:t>Function(</w:t>
+      </w:r>
+      <w:proofErr w:type="gramEnd"/>
+      <w:r>
+        <w:rPr>
+          <w:rFonts w:cstheme="minorHAnsi"/>
+        </w:rPr>
+        <w:t>):</w:t>
       </w:r>
     </w:p>
     <w:p>
@@ -744,6 +972,7 @@
         </w:rPr>
         <w:tab/>
       </w:r>
+      <w:proofErr w:type="gramStart"/>
       <w:r>
         <w:rPr>
           <w:rFonts w:ascii="Consolas" w:hAnsi="Consolas" w:cs="Consolas"/>
@@ -764,6 +993,7 @@
         </w:rPr>
         <w:t>(</w:t>
       </w:r>
+      <w:proofErr w:type="gramEnd"/>
       <w:r>
         <w:rPr>
           <w:rFonts w:ascii="Consolas" w:hAnsi="Consolas" w:cs="Consolas"/>
@@ -1006,6 +1236,7 @@
         </w:rPr>
         <w:tab/>
       </w:r>
+      <w:proofErr w:type="spellStart"/>
       <w:r>
         <w:rPr>
           <w:rFonts w:ascii="Consolas" w:hAnsi="Consolas" w:cs="Consolas"/>
@@ -1015,6 +1246,7 @@
         </w:rPr>
         <w:t>mainPointer</w:t>
       </w:r>
+      <w:proofErr w:type="spellEnd"/>
       <w:r>
         <w:rPr>
           <w:rFonts w:ascii="Consolas" w:hAnsi="Consolas" w:cs="Consolas"/>
@@ -1042,6 +1274,7 @@
         </w:rPr>
         <w:t xml:space="preserve"> </w:t>
       </w:r>
+      <w:proofErr w:type="spellStart"/>
       <w:r>
         <w:rPr>
           <w:rFonts w:ascii="Consolas" w:hAnsi="Consolas" w:cs="Consolas"/>
@@ -1051,6 +1284,7 @@
         </w:rPr>
         <w:t>mainPointer</w:t>
       </w:r>
+      <w:proofErr w:type="spellEnd"/>
       <w:r>
         <w:rPr>
           <w:rFonts w:ascii="Consolas" w:hAnsi="Consolas" w:cs="Consolas"/>
@@ -1127,6 +1361,7 @@
         </w:rPr>
         <w:tab/>
       </w:r>
+      <w:proofErr w:type="gramStart"/>
       <w:r>
         <w:rPr>
           <w:rFonts w:ascii="Consolas" w:hAnsi="Consolas" w:cs="Consolas"/>
@@ -1147,6 +1382,7 @@
         </w:rPr>
         <w:t>else</w:t>
       </w:r>
+      <w:proofErr w:type="gramEnd"/>
       <w:r>
         <w:rPr>
           <w:rFonts w:ascii="Consolas" w:hAnsi="Consolas" w:cs="Consolas"/>
@@ -1447,7 +1683,21 @@
         <w:rPr>
           <w:rFonts w:cstheme="minorHAnsi"/>
         </w:rPr>
-        <w:t>is subtracted by one in the quicksort function() and again in the partitioning function().</w:t>
+        <w:t xml:space="preserve">is subtracted by one in the quicksort </w:t>
+      </w:r>
+      <w:proofErr w:type="gramStart"/>
+      <w:r>
+        <w:rPr>
+          <w:rFonts w:cstheme="minorHAnsi"/>
+        </w:rPr>
+        <w:t>function(</w:t>
+      </w:r>
+      <w:proofErr w:type="gramEnd"/>
+      <w:r>
+        <w:rPr>
+          <w:rFonts w:cstheme="minorHAnsi"/>
+        </w:rPr>
+        <w:t>) and again in the partitioning function().</w:t>
       </w:r>
     </w:p>
     <w:p>
@@ -1473,19 +1723,27 @@
         <w:rPr>
           <w:rFonts w:ascii="Consolas" w:hAnsi="Consolas"/>
         </w:rPr>
-        <w:t>[12, 23, 36..</w:t>
-      </w:r>
-    </w:p>
-    <w:p>
-      <w:pPr>
+        <w:t xml:space="preserve">[12, 23, </w:t>
+      </w:r>
+      <w:proofErr w:type="gramStart"/>
+      <w:r>
         <w:rPr>
           <w:rFonts w:ascii="Consolas" w:hAnsi="Consolas"/>
         </w:rPr>
-      </w:pPr>
-      <w:r>
+        <w:t>36..</w:t>
+      </w:r>
+      <w:proofErr w:type="gramEnd"/>
+    </w:p>
+    <w:p>
+      <w:pPr>
         <w:rPr>
           <w:rFonts w:ascii="Consolas" w:hAnsi="Consolas"/>
         </w:rPr>
+      </w:pPr>
+      <w:r>
+        <w:rPr>
+          <w:rFonts w:ascii="Consolas" w:hAnsi="Consolas"/>
+        </w:rPr>
         <w:t xml:space="preserve">      | new pivot</w:t>
       </w:r>
     </w:p>
@@ -1577,33 +1835,69 @@
         <w:rPr>
           <w:rFonts w:cstheme="minorHAnsi"/>
         </w:rPr>
-        <w:t>[23, 12, 36..</w:t>
-      </w:r>
-    </w:p>
-    <w:p>
-      <w:pPr>
-        <w:rPr>
-          <w:rFonts w:cstheme="minorHAnsi"/>
-        </w:rPr>
-      </w:pPr>
-      <w:r>
-        <w:rPr>
-          <w:rFonts w:cstheme="minorHAnsi"/>
-        </w:rPr>
-        <w:t xml:space="preserve">  | pivot returned from the partitioning function and then passed to quicksort right()</w:t>
-      </w:r>
-    </w:p>
-    <w:p>
-      <w:pPr>
-        <w:rPr>
-          <w:rFonts w:cstheme="minorHAnsi"/>
-        </w:rPr>
-      </w:pPr>
-      <w:r>
-        <w:rPr>
-          <w:rFonts w:cstheme="minorHAnsi"/>
-        </w:rPr>
-        <w:t xml:space="preserve">                | previous pivot (prevEnd)</w:t>
+        <w:t xml:space="preserve">[23, 12, </w:t>
+      </w:r>
+      <w:proofErr w:type="gramStart"/>
+      <w:r>
+        <w:rPr>
+          <w:rFonts w:cstheme="minorHAnsi"/>
+        </w:rPr>
+        <w:t>36..</w:t>
+      </w:r>
+      <w:proofErr w:type="gramEnd"/>
+    </w:p>
+    <w:p>
+      <w:pPr>
+        <w:rPr>
+          <w:rFonts w:cstheme="minorHAnsi"/>
+        </w:rPr>
+      </w:pPr>
+      <w:r>
+        <w:rPr>
+          <w:rFonts w:cstheme="minorHAnsi"/>
+        </w:rPr>
+        <w:t xml:space="preserve">  | pivot returned from the partitioning function and then passed to quicksort </w:t>
+      </w:r>
+      <w:proofErr w:type="gramStart"/>
+      <w:r>
+        <w:rPr>
+          <w:rFonts w:cstheme="minorHAnsi"/>
+        </w:rPr>
+        <w:t>right(</w:t>
+      </w:r>
+      <w:proofErr w:type="gramEnd"/>
+      <w:r>
+        <w:rPr>
+          <w:rFonts w:cstheme="minorHAnsi"/>
+        </w:rPr>
+        <w:t>)</w:t>
+      </w:r>
+    </w:p>
+    <w:p>
+      <w:pPr>
+        <w:rPr>
+          <w:rFonts w:cstheme="minorHAnsi"/>
+        </w:rPr>
+      </w:pPr>
+      <w:r>
+        <w:rPr>
+          <w:rFonts w:cstheme="minorHAnsi"/>
+        </w:rPr>
+        <w:t xml:space="preserve">                | previous pivot (</w:t>
+      </w:r>
+      <w:proofErr w:type="spellStart"/>
+      <w:r>
+        <w:rPr>
+          <w:rFonts w:cstheme="minorHAnsi"/>
+        </w:rPr>
+        <w:t>prevEnd</w:t>
+      </w:r>
+      <w:proofErr w:type="spellEnd"/>
+      <w:r>
+        <w:rPr>
+          <w:rFonts w:cstheme="minorHAnsi"/>
+        </w:rPr>
+        <w:t>)</w:t>
       </w:r>
     </w:p>
     <w:p>
@@ -1629,8 +1923,16 @@
         <w:rPr>
           <w:rFonts w:cstheme="minorHAnsi"/>
         </w:rPr>
-        <w:t>[12, 23, 36..</w:t>
-      </w:r>
+        <w:t xml:space="preserve">[12, 23, </w:t>
+      </w:r>
+      <w:proofErr w:type="gramStart"/>
+      <w:r>
+        <w:rPr>
+          <w:rFonts w:cstheme="minorHAnsi"/>
+        </w:rPr>
+        <w:t>36..</w:t>
+      </w:r>
+      <w:proofErr w:type="gramEnd"/>
     </w:p>
     <w:p>
       <w:pPr>
@@ -1643,7 +1945,35 @@
         <w:rPr>
           <w:rFonts w:cstheme="minorHAnsi"/>
         </w:rPr>
-        <w:t xml:space="preserve">When actually, it can be solved if I correct the subtraction in the partitioning function and make necessary changes.. thus </w:t>
+        <w:t xml:space="preserve">When actually, it can be solved if I correct the subtraction in the partitioning function and make necessary </w:t>
+      </w:r>
+      <w:proofErr w:type="gramStart"/>
+      <w:r>
+        <w:rPr>
+          <w:rFonts w:cstheme="minorHAnsi"/>
+        </w:rPr>
+        <w:t>changes..</w:t>
+      </w:r>
+      <w:proofErr w:type="gramEnd"/>
+      <w:r>
+        <w:rPr>
+          <w:rFonts w:cstheme="minorHAnsi"/>
+        </w:rPr>
+        <w:t xml:space="preserve"> </w:t>
+      </w:r>
+      <w:proofErr w:type="gramStart"/>
+      <w:r>
+        <w:rPr>
+          <w:rFonts w:cstheme="minorHAnsi"/>
+        </w:rPr>
+        <w:t>thus</w:t>
+      </w:r>
+      <w:proofErr w:type="gramEnd"/>
+      <w:r>
+        <w:rPr>
+          <w:rFonts w:cstheme="minorHAnsi"/>
+        </w:rPr>
+        <w:t xml:space="preserve"> </w:t>
       </w:r>
       <w:r>
         <w:rPr>
@@ -1677,7 +2007,21 @@
         <w:rPr>
           <w:rFonts w:cstheme="minorHAnsi"/>
         </w:rPr>
-        <w:t xml:space="preserve">After clearing the first case, I made a comparison of the right sorting function() between two sorting algorithms… </w:t>
+        <w:t xml:space="preserve">After clearing the first case, I made a comparison of the right sorting </w:t>
+      </w:r>
+      <w:proofErr w:type="gramStart"/>
+      <w:r>
+        <w:rPr>
+          <w:rFonts w:cstheme="minorHAnsi"/>
+        </w:rPr>
+        <w:t>function(</w:t>
+      </w:r>
+      <w:proofErr w:type="gramEnd"/>
+      <w:r>
+        <w:rPr>
+          <w:rFonts w:cstheme="minorHAnsi"/>
+        </w:rPr>
+        <w:t xml:space="preserve">) between two sorting algorithms… </w:t>
       </w:r>
     </w:p>
     <w:p>
@@ -1719,6 +2063,7 @@
           <w:szCs w:val="20"/>
         </w:rPr>
       </w:pPr>
+      <w:proofErr w:type="gramStart"/>
       <w:r>
         <w:rPr>
           <w:rFonts w:ascii="Consolas" w:hAnsi="Consolas" w:cs="Consolas"/>
@@ -1741,6 +2086,7 @@
         </w:rPr>
         <w:t>(</w:t>
       </w:r>
+      <w:proofErr w:type="gramEnd"/>
       <w:r>
         <w:rPr>
           <w:rFonts w:ascii="Consolas" w:hAnsi="Consolas" w:cs="Consolas"/>
@@ -1821,6 +2167,7 @@
         </w:rPr>
         <w:t xml:space="preserve"> </w:t>
       </w:r>
+      <w:proofErr w:type="spellStart"/>
       <w:r>
         <w:rPr>
           <w:rFonts w:ascii="Consolas" w:hAnsi="Consolas" w:cs="Consolas"/>
@@ -1831,6 +2178,7 @@
         </w:rPr>
         <w:t>prevPivot</w:t>
       </w:r>
+      <w:proofErr w:type="spellEnd"/>
       <w:r>
         <w:rPr>
           <w:rFonts w:ascii="Consolas" w:hAnsi="Consolas" w:cs="Consolas"/>
@@ -1950,12 +2298,21 @@
           <w:szCs w:val="20"/>
         </w:rPr>
       </w:pPr>
-      <w:r>
-        <w:rPr>
-          <w:rFonts w:cstheme="minorHAnsi"/>
-          <w:szCs w:val="20"/>
-        </w:rPr>
-        <w:t>QuicksortMus:</w:t>
+      <w:proofErr w:type="spellStart"/>
+      <w:r>
+        <w:rPr>
+          <w:rFonts w:cstheme="minorHAnsi"/>
+          <w:szCs w:val="20"/>
+        </w:rPr>
+        <w:t>QuicksortMus</w:t>
+      </w:r>
+      <w:proofErr w:type="spellEnd"/>
+      <w:r>
+        <w:rPr>
+          <w:rFonts w:cstheme="minorHAnsi"/>
+          <w:szCs w:val="20"/>
+        </w:rPr>
+        <w:t>:</w:t>
       </w:r>
     </w:p>
     <w:p>
@@ -1968,6 +2325,7 @@
           <w:szCs w:val="20"/>
         </w:rPr>
       </w:pPr>
+      <w:proofErr w:type="gramStart"/>
       <w:r>
         <w:rPr>
           <w:rFonts w:ascii="Consolas" w:hAnsi="Consolas" w:cs="Consolas"/>
@@ -1990,6 +2348,8 @@
         </w:rPr>
         <w:t>(</w:t>
       </w:r>
+      <w:proofErr w:type="spellStart"/>
+      <w:proofErr w:type="gramEnd"/>
       <w:r>
         <w:rPr>
           <w:rFonts w:ascii="Consolas" w:hAnsi="Consolas" w:cs="Consolas"/>
@@ -2000,6 +2360,7 @@
         </w:rPr>
         <w:t>prevEnd</w:t>
       </w:r>
+      <w:proofErr w:type="spellEnd"/>
       <w:r>
         <w:rPr>
           <w:rFonts w:ascii="Consolas" w:hAnsi="Consolas" w:cs="Consolas"/>
@@ -2212,8 +2573,18 @@
           <w:sz w:val="20"/>
           <w:szCs w:val="20"/>
         </w:rPr>
-        <w:t>[ 12, 23, 36, 54, 57, 57, 59, 60, 83, 59,  ]</w:t>
-      </w:r>
+        <w:t xml:space="preserve">[ 12, 23, 36, 54, 57, 57, 59, 60, 83, </w:t>
+      </w:r>
+      <w:proofErr w:type="gramStart"/>
+      <w:r>
+        <w:rPr>
+          <w:rFonts w:ascii="Consolas" w:hAnsi="Consolas" w:cs="Consolas"/>
+          <w:sz w:val="20"/>
+          <w:szCs w:val="20"/>
+        </w:rPr>
+        <w:t>59,  ]</w:t>
+      </w:r>
+      <w:proofErr w:type="gramEnd"/>
     </w:p>
     <w:p>
       <w:pPr>
@@ -2223,12 +2594,21 @@
           <w:szCs w:val="20"/>
         </w:rPr>
       </w:pPr>
-      <w:r>
-        <w:rPr>
-          <w:rFonts w:cstheme="minorHAnsi"/>
-          <w:szCs w:val="20"/>
-        </w:rPr>
-        <w:t>QuicksortMus:</w:t>
+      <w:proofErr w:type="spellStart"/>
+      <w:r>
+        <w:rPr>
+          <w:rFonts w:cstheme="minorHAnsi"/>
+          <w:szCs w:val="20"/>
+        </w:rPr>
+        <w:t>QuicksortMus</w:t>
+      </w:r>
+      <w:proofErr w:type="spellEnd"/>
+      <w:r>
+        <w:rPr>
+          <w:rFonts w:cstheme="minorHAnsi"/>
+          <w:szCs w:val="20"/>
+        </w:rPr>
+        <w:t>:</w:t>
       </w:r>
     </w:p>
     <w:p>
@@ -2244,8 +2624,18 @@
           <w:sz w:val="20"/>
           <w:szCs w:val="20"/>
         </w:rPr>
-        <w:t>[ 12, 23, 36, 54, 57, 57, 59, 59, 60, 83,  ]</w:t>
-      </w:r>
+        <w:t xml:space="preserve">[ 12, 23, 36, 54, 57, 57, 59, 59, 60, </w:t>
+      </w:r>
+      <w:proofErr w:type="gramStart"/>
+      <w:r>
+        <w:rPr>
+          <w:rFonts w:ascii="Consolas" w:hAnsi="Consolas" w:cs="Consolas"/>
+          <w:sz w:val="20"/>
+          <w:szCs w:val="20"/>
+        </w:rPr>
+        <w:t>83,  ]</w:t>
+      </w:r>
+      <w:proofErr w:type="gramEnd"/>
     </w:p>
     <w:p>
       <w:pPr>
@@ -2263,7 +2653,35 @@
         <w:rPr>
           <w:rFonts w:cstheme="minorHAnsi"/>
         </w:rPr>
-        <w:t>subtracted pivot in the parameters of the quicksort function, then it will ignore the last element of the array. Which, I guess, I have to modify the left quick sort algorithm and the partitioning algorithm in order t accommodate the right quicksort function changes…</w:t>
+        <w:t xml:space="preserve">subtracted pivot in the parameters of the quicksort function, then it will ignore the last element of the array. Which, I guess, I </w:t>
+      </w:r>
+      <w:proofErr w:type="gramStart"/>
+      <w:r>
+        <w:rPr>
+          <w:rFonts w:cstheme="minorHAnsi"/>
+        </w:rPr>
+        <w:t>have to</w:t>
+      </w:r>
+      <w:proofErr w:type="gramEnd"/>
+      <w:r>
+        <w:rPr>
+          <w:rFonts w:cstheme="minorHAnsi"/>
+        </w:rPr>
+        <w:t xml:space="preserve"> modify the left quick sort algorithm and the partitioning algorithm in order </w:t>
+      </w:r>
+      <w:proofErr w:type="spellStart"/>
+      <w:r>
+        <w:rPr>
+          <w:rFonts w:cstheme="minorHAnsi"/>
+        </w:rPr>
+        <w:t>t</w:t>
+      </w:r>
+      <w:proofErr w:type="spellEnd"/>
+      <w:r>
+        <w:rPr>
+          <w:rFonts w:cstheme="minorHAnsi"/>
+        </w:rPr>
+        <w:t xml:space="preserve"> accommodate the right quicksort function changes…</w:t>
       </w:r>
     </w:p>
     <w:p>
@@ -2280,6 +2698,7 @@
         </w:rPr>
         <w:t xml:space="preserve">[ 12, 23, 36, 57, 57, 54, 59, 60, 83, </w:t>
       </w:r>
+      <w:proofErr w:type="gramStart"/>
       <w:r>
         <w:rPr>
           <w:rFonts w:ascii="Consolas" w:hAnsi="Consolas" w:cs="Consolas"/>
@@ -2289,6 +2708,7 @@
         </w:rPr>
         <w:t>59,  ]</w:t>
       </w:r>
+      <w:proofErr w:type="gramEnd"/>
       <w:r>
         <w:rPr>
           <w:rFonts w:cstheme="minorHAnsi"/>
@@ -2309,6 +2729,341 @@
         </w:rPr>
         <w:t>I made the arrangement more worse than before. But I realised something. The last element was ignored because it was mistaken as a previous pivot, rather than an element that needs to be partitioned</w:t>
       </w:r>
+      <w:r>
+        <w:rPr>
+          <w:rFonts w:cstheme="minorHAnsi"/>
+        </w:rPr>
+        <w:t>.</w:t>
+      </w:r>
+    </w:p>
+    <w:p>
+      <w:pPr>
+        <w:rPr>
+          <w:rFonts w:cstheme="minorHAnsi"/>
+        </w:rPr>
+      </w:pPr>
+      <w:r>
+        <w:rPr>
+          <w:rFonts w:cstheme="minorHAnsi"/>
+        </w:rPr>
+        <w:t>Case 3:</w:t>
+      </w:r>
+    </w:p>
+    <w:p>
+      <w:pPr>
+        <w:rPr>
+          <w:rFonts w:cstheme="minorHAnsi"/>
+        </w:rPr>
+      </w:pPr>
+      <w:proofErr w:type="spellStart"/>
+      <w:r>
+        <w:rPr>
+          <w:rFonts w:cstheme="minorHAnsi"/>
+        </w:rPr>
+        <w:t>QuicksortMus</w:t>
+      </w:r>
+      <w:proofErr w:type="spellEnd"/>
+      <w:r>
+        <w:rPr>
+          <w:rFonts w:cstheme="minorHAnsi"/>
+        </w:rPr>
+        <w:t>:</w:t>
+      </w:r>
+    </w:p>
+    <w:p>
+      <w:pPr>
+        <w:jc w:val="both"/>
+        <w:rPr>
+          <w:rFonts w:cstheme="minorHAnsi"/>
+        </w:rPr>
+      </w:pPr>
+      <w:r>
+        <w:rPr>
+          <w:rFonts w:ascii="Consolas" w:hAnsi="Consolas" w:cs="Consolas"/>
+          <w:sz w:val="20"/>
+          <w:szCs w:val="20"/>
+        </w:rPr>
+        <w:t xml:space="preserve">[ 12, 23, 36, 54, 57, 57, 59, 59, 60, </w:t>
+      </w:r>
+      <w:proofErr w:type="gramStart"/>
+      <w:r>
+        <w:rPr>
+          <w:rFonts w:ascii="Consolas" w:hAnsi="Consolas" w:cs="Consolas"/>
+          <w:sz w:val="20"/>
+          <w:szCs w:val="20"/>
+        </w:rPr>
+        <w:t>83,  ]</w:t>
+      </w:r>
+      <w:proofErr w:type="gramEnd"/>
+    </w:p>
+    <w:p>
+      <w:pPr>
+        <w:rPr>
+          <w:rFonts w:cstheme="minorHAnsi"/>
+        </w:rPr>
+      </w:pPr>
+      <w:r>
+        <w:rPr>
+          <w:rFonts w:cstheme="minorHAnsi"/>
+        </w:rPr>
+        <w:t>Quicksort:</w:t>
+      </w:r>
+    </w:p>
+    <w:p>
+      <w:pPr>
+        <w:rPr>
+          <w:rFonts w:ascii="Consolas" w:hAnsi="Consolas" w:cs="Consolas"/>
+          <w:szCs w:val="20"/>
+        </w:rPr>
+      </w:pPr>
+      <w:r>
+        <w:rPr>
+          <w:rFonts w:ascii="Consolas" w:hAnsi="Consolas" w:cs="Consolas"/>
+          <w:szCs w:val="20"/>
+        </w:rPr>
+        <w:t xml:space="preserve">[ 12, 23, 36, 54, 57, 57, 59, 60, 59, </w:t>
+      </w:r>
+      <w:proofErr w:type="gramStart"/>
+      <w:r>
+        <w:rPr>
+          <w:rFonts w:ascii="Consolas" w:hAnsi="Consolas" w:cs="Consolas"/>
+          <w:szCs w:val="20"/>
+        </w:rPr>
+        <w:t>83,  ]</w:t>
+      </w:r>
+      <w:proofErr w:type="gramEnd"/>
+    </w:p>
+    <w:p>
+      <w:pPr>
+        <w:rPr>
+          <w:rFonts w:cstheme="minorHAnsi"/>
+          <w:szCs w:val="20"/>
+        </w:rPr>
+      </w:pPr>
+      <w:proofErr w:type="gramStart"/>
+      <w:r>
+        <w:rPr>
+          <w:rFonts w:cstheme="minorHAnsi"/>
+          <w:szCs w:val="20"/>
+        </w:rPr>
+        <w:t>Again</w:t>
+      </w:r>
+      <w:proofErr w:type="gramEnd"/>
+      <w:r>
+        <w:rPr>
+          <w:rFonts w:cstheme="minorHAnsi"/>
+          <w:szCs w:val="20"/>
+        </w:rPr>
+        <w:t xml:space="preserve"> there is something wrong with the recursion of the major right. Let us examine the problem </w:t>
+      </w:r>
+      <w:proofErr w:type="gramStart"/>
+      <w:r>
+        <w:rPr>
+          <w:rFonts w:cstheme="minorHAnsi"/>
+          <w:szCs w:val="20"/>
+        </w:rPr>
+        <w:t>again..</w:t>
+      </w:r>
+      <w:proofErr w:type="gramEnd"/>
+    </w:p>
+    <w:p>
+      <w:pPr>
+        <w:rPr>
+          <w:rFonts w:ascii="Consolas" w:hAnsi="Consolas" w:cs="Consolas"/>
+          <w:color w:val="FF0000"/>
+          <w:sz w:val="20"/>
+          <w:szCs w:val="20"/>
+        </w:rPr>
+      </w:pPr>
+      <w:r>
+        <w:rPr>
+          <w:rFonts w:ascii="Consolas" w:hAnsi="Consolas" w:cs="Consolas"/>
+          <w:color w:val="FF0000"/>
+          <w:sz w:val="20"/>
+          <w:szCs w:val="20"/>
+        </w:rPr>
+        <w:t xml:space="preserve">60, 59, </w:t>
+      </w:r>
+      <w:proofErr w:type="gramStart"/>
+      <w:r>
+        <w:rPr>
+          <w:rFonts w:ascii="Consolas" w:hAnsi="Consolas" w:cs="Consolas"/>
+          <w:color w:val="FF0000"/>
+          <w:sz w:val="20"/>
+          <w:szCs w:val="20"/>
+        </w:rPr>
+        <w:t>83,  ]</w:t>
+      </w:r>
+      <w:proofErr w:type="gramEnd"/>
+    </w:p>
+    <w:p>
+      <w:pPr>
+        <w:rPr>
+          <w:rFonts w:cstheme="minorHAnsi"/>
+          <w:szCs w:val="20"/>
+        </w:rPr>
+      </w:pPr>
+      <w:r>
+        <w:rPr>
+          <w:rFonts w:cstheme="minorHAnsi"/>
+          <w:szCs w:val="20"/>
+        </w:rPr>
+        <w:t xml:space="preserve">Problem with this code. </w:t>
+      </w:r>
+    </w:p>
+    <w:p>
+      <w:pPr>
+        <w:rPr>
+          <w:rFonts w:cstheme="minorHAnsi"/>
+          <w:szCs w:val="20"/>
+        </w:rPr>
+      </w:pPr>
+      <w:r>
+        <w:rPr>
+          <w:rFonts w:cstheme="minorHAnsi"/>
+          <w:szCs w:val="20"/>
+        </w:rPr>
+        <w:t xml:space="preserve">Partition runs </w:t>
+      </w:r>
+      <w:proofErr w:type="spellStart"/>
+      <w:r>
+        <w:rPr>
+          <w:rFonts w:cstheme="minorHAnsi"/>
+          <w:szCs w:val="20"/>
+        </w:rPr>
+        <w:t>i</w:t>
+      </w:r>
+      <w:proofErr w:type="spellEnd"/>
+      <w:r>
+        <w:rPr>
+          <w:rFonts w:cstheme="minorHAnsi"/>
+          <w:szCs w:val="20"/>
+        </w:rPr>
+        <w:t xml:space="preserve">++; thus 60 swaps itself. </w:t>
+      </w:r>
+    </w:p>
+    <w:p>
+      <w:pPr>
+        <w:rPr>
+          <w:rFonts w:cstheme="minorHAnsi"/>
+          <w:szCs w:val="20"/>
+        </w:rPr>
+      </w:pPr>
+      <w:r>
+        <w:rPr>
+          <w:rFonts w:cstheme="minorHAnsi"/>
+          <w:szCs w:val="20"/>
+        </w:rPr>
+        <w:t xml:space="preserve">Partition again runs </w:t>
+      </w:r>
+      <w:proofErr w:type="spellStart"/>
+      <w:r>
+        <w:rPr>
+          <w:rFonts w:cstheme="minorHAnsi"/>
+          <w:szCs w:val="20"/>
+        </w:rPr>
+        <w:t>i</w:t>
+      </w:r>
+      <w:proofErr w:type="spellEnd"/>
+      <w:r>
+        <w:rPr>
+          <w:rFonts w:cstheme="minorHAnsi"/>
+          <w:szCs w:val="20"/>
+        </w:rPr>
+        <w:t>++; thus 59 swaps itself</w:t>
+      </w:r>
+    </w:p>
+    <w:p>
+      <w:pPr>
+        <w:rPr>
+          <w:rFonts w:cstheme="minorHAnsi"/>
+          <w:szCs w:val="20"/>
+        </w:rPr>
+      </w:pPr>
+      <w:r>
+        <w:rPr>
+          <w:rFonts w:cstheme="minorHAnsi"/>
+          <w:szCs w:val="20"/>
+        </w:rPr>
+        <w:t xml:space="preserve">Partition then </w:t>
+      </w:r>
+      <w:r>
+        <w:rPr>
+          <w:rFonts w:cstheme="minorHAnsi"/>
+          <w:szCs w:val="20"/>
+        </w:rPr>
+        <w:t xml:space="preserve">runs </w:t>
+      </w:r>
+      <w:proofErr w:type="spellStart"/>
+      <w:r>
+        <w:rPr>
+          <w:rFonts w:cstheme="minorHAnsi"/>
+          <w:szCs w:val="20"/>
+        </w:rPr>
+        <w:t>i</w:t>
+      </w:r>
+      <w:proofErr w:type="spellEnd"/>
+      <w:r>
+        <w:rPr>
+          <w:rFonts w:cstheme="minorHAnsi"/>
+          <w:szCs w:val="20"/>
+        </w:rPr>
+        <w:t xml:space="preserve">++; </w:t>
+      </w:r>
+      <w:proofErr w:type="gramStart"/>
+      <w:r>
+        <w:rPr>
+          <w:rFonts w:cstheme="minorHAnsi"/>
+          <w:szCs w:val="20"/>
+        </w:rPr>
+        <w:t>again</w:t>
+      </w:r>
+      <w:proofErr w:type="gramEnd"/>
+      <w:r>
+        <w:rPr>
+          <w:rFonts w:cstheme="minorHAnsi"/>
+          <w:szCs w:val="20"/>
+        </w:rPr>
+        <w:t xml:space="preserve"> to swap the pivot to </w:t>
+      </w:r>
+      <w:proofErr w:type="spellStart"/>
+      <w:r>
+        <w:rPr>
+          <w:rFonts w:cstheme="minorHAnsi"/>
+          <w:szCs w:val="20"/>
+        </w:rPr>
+        <w:t>it’s</w:t>
+      </w:r>
+      <w:proofErr w:type="spellEnd"/>
+      <w:r>
+        <w:rPr>
+          <w:rFonts w:cstheme="minorHAnsi"/>
+          <w:szCs w:val="20"/>
+        </w:rPr>
+        <w:t xml:space="preserve"> location again</w:t>
+      </w:r>
+    </w:p>
+    <w:p>
+      <w:pPr>
+        <w:rPr>
+          <w:rFonts w:cstheme="minorHAnsi"/>
+          <w:szCs w:val="20"/>
+        </w:rPr>
+      </w:pPr>
+      <w:r>
+        <w:rPr>
+          <w:rFonts w:cstheme="minorHAnsi"/>
+          <w:szCs w:val="20"/>
+        </w:rPr>
+        <w:t>Thus, 83 stays there</w:t>
+      </w:r>
+    </w:p>
+    <w:p>
+      <w:pPr>
+        <w:rPr>
+          <w:rFonts w:cstheme="minorHAnsi"/>
+        </w:rPr>
+      </w:pPr>
       <w:bookmarkStart w:id="0" w:name="_GoBack"/>
       <w:bookmarkEnd w:id="0"/>
     </w:p>

</xml_diff>

<commit_message>
^. Made changes to the xmind diagram and the document
</commit_message>
<xml_diff>
--- a/QuickSort Error Samples.docx
+++ b/QuickSort Error Samples.docx
@@ -3056,6 +3056,527 @@
           <w:szCs w:val="20"/>
         </w:rPr>
         <w:t>Thus, 83 stays there</w:t>
+      </w:r>
+    </w:p>
+    <w:p>
+      <w:pPr>
+        <w:rPr>
+          <w:rFonts w:ascii="Consolas" w:hAnsi="Consolas" w:cs="Consolas"/>
+          <w:color w:val="F9FAF4"/>
+          <w:sz w:val="20"/>
+          <w:szCs w:val="20"/>
+        </w:rPr>
+      </w:pPr>
+      <w:proofErr w:type="gramStart"/>
+      <w:r>
+        <w:rPr>
+          <w:rFonts w:ascii="Consolas" w:hAnsi="Consolas" w:cs="Consolas"/>
+          <w:b/>
+          <w:bCs/>
+          <w:color w:val="DD2867"/>
+          <w:sz w:val="20"/>
+          <w:szCs w:val="20"/>
+          <w:highlight w:val="darkCyan"/>
+        </w:rPr>
+        <w:t>if</w:t>
+      </w:r>
+      <w:r>
+        <w:rPr>
+          <w:rFonts w:ascii="Consolas" w:hAnsi="Consolas" w:cs="Consolas"/>
+          <w:color w:val="F9FAF4"/>
+          <w:sz w:val="20"/>
+          <w:szCs w:val="20"/>
+          <w:highlight w:val="darkCyan"/>
+        </w:rPr>
+        <w:t>(</w:t>
+      </w:r>
+      <w:proofErr w:type="gramEnd"/>
+      <w:r>
+        <w:rPr>
+          <w:rFonts w:ascii="Consolas" w:hAnsi="Consolas" w:cs="Consolas"/>
+          <w:color w:val="79ABFF"/>
+          <w:sz w:val="20"/>
+          <w:szCs w:val="20"/>
+          <w:highlight w:val="darkCyan"/>
+        </w:rPr>
+        <w:t>pivot</w:t>
+      </w:r>
+      <w:r>
+        <w:rPr>
+          <w:rFonts w:ascii="Consolas" w:hAnsi="Consolas" w:cs="Consolas"/>
+          <w:color w:val="D9E8F7"/>
+          <w:sz w:val="20"/>
+          <w:szCs w:val="20"/>
+          <w:highlight w:val="darkCyan"/>
+        </w:rPr>
+        <w:t xml:space="preserve"> </w:t>
+      </w:r>
+      <w:r>
+        <w:rPr>
+          <w:rFonts w:ascii="Consolas" w:hAnsi="Consolas" w:cs="Consolas"/>
+          <w:color w:val="E6E6FA"/>
+          <w:sz w:val="20"/>
+          <w:szCs w:val="20"/>
+          <w:highlight w:val="darkCyan"/>
+        </w:rPr>
+        <w:t>-</w:t>
+      </w:r>
+      <w:r>
+        <w:rPr>
+          <w:rFonts w:ascii="Consolas" w:hAnsi="Consolas" w:cs="Consolas"/>
+          <w:color w:val="D9E8F7"/>
+          <w:sz w:val="20"/>
+          <w:szCs w:val="20"/>
+          <w:highlight w:val="darkCyan"/>
+        </w:rPr>
+        <w:t xml:space="preserve"> </w:t>
+      </w:r>
+      <w:r>
+        <w:rPr>
+          <w:rFonts w:ascii="Consolas" w:hAnsi="Consolas" w:cs="Consolas"/>
+          <w:color w:val="6897BB"/>
+          <w:sz w:val="20"/>
+          <w:szCs w:val="20"/>
+          <w:highlight w:val="darkCyan"/>
+        </w:rPr>
+        <w:t>1</w:t>
+      </w:r>
+      <w:r>
+        <w:rPr>
+          <w:rFonts w:ascii="Consolas" w:hAnsi="Consolas" w:cs="Consolas"/>
+          <w:color w:val="D9E8F7"/>
+          <w:sz w:val="20"/>
+          <w:szCs w:val="20"/>
+          <w:highlight w:val="darkCyan"/>
+        </w:rPr>
+        <w:t xml:space="preserve"> </w:t>
+      </w:r>
+      <w:r>
+        <w:rPr>
+          <w:rFonts w:ascii="Consolas" w:hAnsi="Consolas" w:cs="Consolas"/>
+          <w:color w:val="E6E6FA"/>
+          <w:sz w:val="20"/>
+          <w:szCs w:val="20"/>
+          <w:highlight w:val="darkCyan"/>
+        </w:rPr>
+        <w:t>-</w:t>
+      </w:r>
+      <w:r>
+        <w:rPr>
+          <w:rFonts w:ascii="Consolas" w:hAnsi="Consolas" w:cs="Consolas"/>
+          <w:color w:val="D9E8F7"/>
+          <w:sz w:val="20"/>
+          <w:szCs w:val="20"/>
+          <w:highlight w:val="darkCyan"/>
+        </w:rPr>
+        <w:t xml:space="preserve"> </w:t>
+      </w:r>
+      <w:r>
+        <w:rPr>
+          <w:rFonts w:ascii="Consolas" w:hAnsi="Consolas" w:cs="Consolas"/>
+          <w:color w:val="79ABFF"/>
+          <w:sz w:val="20"/>
+          <w:szCs w:val="20"/>
+          <w:highlight w:val="darkCyan"/>
+        </w:rPr>
+        <w:t>j</w:t>
+      </w:r>
+      <w:r>
+        <w:rPr>
+          <w:rFonts w:ascii="Consolas" w:hAnsi="Consolas" w:cs="Consolas"/>
+          <w:color w:val="D9E8F7"/>
+          <w:sz w:val="20"/>
+          <w:szCs w:val="20"/>
+          <w:highlight w:val="darkCyan"/>
+        </w:rPr>
+        <w:t xml:space="preserve"> </w:t>
+      </w:r>
+      <w:r>
+        <w:rPr>
+          <w:rFonts w:ascii="Consolas" w:hAnsi="Consolas" w:cs="Consolas"/>
+          <w:color w:val="E6E6FA"/>
+          <w:sz w:val="20"/>
+          <w:szCs w:val="20"/>
+          <w:highlight w:val="darkCyan"/>
+        </w:rPr>
+        <w:t>&gt;</w:t>
+      </w:r>
+      <w:r>
+        <w:rPr>
+          <w:rFonts w:ascii="Consolas" w:hAnsi="Consolas" w:cs="Consolas"/>
+          <w:color w:val="D9E8F7"/>
+          <w:sz w:val="20"/>
+          <w:szCs w:val="20"/>
+          <w:highlight w:val="darkCyan"/>
+        </w:rPr>
+        <w:t xml:space="preserve"> </w:t>
+      </w:r>
+      <w:r>
+        <w:rPr>
+          <w:rFonts w:ascii="Consolas" w:hAnsi="Consolas" w:cs="Consolas"/>
+          <w:color w:val="6897BB"/>
+          <w:sz w:val="20"/>
+          <w:szCs w:val="20"/>
+          <w:highlight w:val="darkCyan"/>
+        </w:rPr>
+        <w:t>1</w:t>
+      </w:r>
+      <w:r>
+        <w:rPr>
+          <w:rFonts w:ascii="Consolas" w:hAnsi="Consolas" w:cs="Consolas"/>
+          <w:color w:val="F9FAF4"/>
+          <w:sz w:val="20"/>
+          <w:szCs w:val="20"/>
+          <w:highlight w:val="darkCyan"/>
+        </w:rPr>
+        <w:t>)</w:t>
+      </w:r>
+      <w:r>
+        <w:rPr>
+          <w:rFonts w:ascii="Consolas" w:hAnsi="Consolas" w:cs="Consolas"/>
+          <w:color w:val="D9E8F7"/>
+          <w:sz w:val="20"/>
+          <w:szCs w:val="20"/>
+          <w:highlight w:val="darkCyan"/>
+        </w:rPr>
+        <w:t xml:space="preserve"> </w:t>
+      </w:r>
+      <w:r>
+        <w:rPr>
+          <w:rFonts w:ascii="Consolas" w:hAnsi="Consolas" w:cs="Consolas"/>
+          <w:color w:val="F9FAF4"/>
+          <w:sz w:val="20"/>
+          <w:szCs w:val="20"/>
+          <w:highlight w:val="darkCyan"/>
+        </w:rPr>
+        <w:t>{</w:t>
+      </w:r>
+    </w:p>
+    <w:p>
+      <w:pPr>
+        <w:rPr>
+          <w:rFonts w:ascii="Consolas" w:hAnsi="Consolas" w:cs="Consolas"/>
+          <w:color w:val="F9FAF4"/>
+          <w:sz w:val="20"/>
+          <w:szCs w:val="20"/>
+        </w:rPr>
+      </w:pPr>
+      <w:proofErr w:type="gramStart"/>
+      <w:r>
+        <w:rPr>
+          <w:rFonts w:ascii="Consolas" w:hAnsi="Consolas" w:cs="Consolas"/>
+          <w:b/>
+          <w:bCs/>
+          <w:color w:val="DD2867"/>
+          <w:sz w:val="20"/>
+          <w:szCs w:val="20"/>
+          <w:highlight w:val="darkCyan"/>
+        </w:rPr>
+        <w:t>if</w:t>
+      </w:r>
+      <w:r>
+        <w:rPr>
+          <w:rFonts w:ascii="Consolas" w:hAnsi="Consolas" w:cs="Consolas"/>
+          <w:color w:val="F9FAF4"/>
+          <w:sz w:val="20"/>
+          <w:szCs w:val="20"/>
+          <w:highlight w:val="darkCyan"/>
+        </w:rPr>
+        <w:t>(</w:t>
+      </w:r>
+      <w:proofErr w:type="spellStart"/>
+      <w:proofErr w:type="gramEnd"/>
+      <w:r>
+        <w:rPr>
+          <w:rFonts w:ascii="Consolas" w:hAnsi="Consolas" w:cs="Consolas"/>
+          <w:color w:val="FFBF26"/>
+          <w:sz w:val="20"/>
+          <w:szCs w:val="20"/>
+          <w:highlight w:val="darkCyan"/>
+        </w:rPr>
+        <w:t>prevPivot</w:t>
+      </w:r>
+      <w:proofErr w:type="spellEnd"/>
+      <w:r>
+        <w:rPr>
+          <w:rFonts w:ascii="Consolas" w:hAnsi="Consolas" w:cs="Consolas"/>
+          <w:color w:val="D9E8F7"/>
+          <w:sz w:val="20"/>
+          <w:szCs w:val="20"/>
+          <w:highlight w:val="darkCyan"/>
+        </w:rPr>
+        <w:t xml:space="preserve"> </w:t>
+      </w:r>
+      <w:r>
+        <w:rPr>
+          <w:rFonts w:ascii="Consolas" w:hAnsi="Consolas" w:cs="Consolas"/>
+          <w:color w:val="E6E6FA"/>
+          <w:sz w:val="20"/>
+          <w:szCs w:val="20"/>
+          <w:highlight w:val="darkCyan"/>
+        </w:rPr>
+        <w:t>-</w:t>
+      </w:r>
+      <w:r>
+        <w:rPr>
+          <w:rFonts w:ascii="Consolas" w:hAnsi="Consolas" w:cs="Consolas"/>
+          <w:color w:val="D9E8F7"/>
+          <w:sz w:val="20"/>
+          <w:szCs w:val="20"/>
+          <w:highlight w:val="darkCyan"/>
+        </w:rPr>
+        <w:t xml:space="preserve"> </w:t>
+      </w:r>
+      <w:r>
+        <w:rPr>
+          <w:rFonts w:ascii="Consolas" w:hAnsi="Consolas" w:cs="Consolas"/>
+          <w:color w:val="6897BB"/>
+          <w:sz w:val="20"/>
+          <w:szCs w:val="20"/>
+          <w:highlight w:val="darkCyan"/>
+        </w:rPr>
+        <w:t>1</w:t>
+      </w:r>
+      <w:r>
+        <w:rPr>
+          <w:rFonts w:ascii="Consolas" w:hAnsi="Consolas" w:cs="Consolas"/>
+          <w:color w:val="D9E8F7"/>
+          <w:sz w:val="20"/>
+          <w:szCs w:val="20"/>
+          <w:highlight w:val="darkCyan"/>
+        </w:rPr>
+        <w:t xml:space="preserve"> </w:t>
+      </w:r>
+      <w:r>
+        <w:rPr>
+          <w:rFonts w:ascii="Consolas" w:hAnsi="Consolas" w:cs="Consolas"/>
+          <w:color w:val="E6E6FA"/>
+          <w:sz w:val="20"/>
+          <w:szCs w:val="20"/>
+          <w:highlight w:val="darkCyan"/>
+        </w:rPr>
+        <w:t>-</w:t>
+      </w:r>
+      <w:r>
+        <w:rPr>
+          <w:rFonts w:ascii="Consolas" w:hAnsi="Consolas" w:cs="Consolas"/>
+          <w:color w:val="D9E8F7"/>
+          <w:sz w:val="20"/>
+          <w:szCs w:val="20"/>
+          <w:highlight w:val="darkCyan"/>
+        </w:rPr>
+        <w:t xml:space="preserve"> </w:t>
+      </w:r>
+      <w:r>
+        <w:rPr>
+          <w:rFonts w:ascii="Consolas" w:hAnsi="Consolas" w:cs="Consolas"/>
+          <w:color w:val="F9FAF4"/>
+          <w:sz w:val="20"/>
+          <w:szCs w:val="20"/>
+          <w:highlight w:val="darkCyan"/>
+        </w:rPr>
+        <w:t>(</w:t>
+      </w:r>
+      <w:r>
+        <w:rPr>
+          <w:rFonts w:ascii="Consolas" w:hAnsi="Consolas" w:cs="Consolas"/>
+          <w:color w:val="79ABFF"/>
+          <w:sz w:val="20"/>
+          <w:szCs w:val="20"/>
+          <w:highlight w:val="darkCyan"/>
+        </w:rPr>
+        <w:t>pivot</w:t>
+      </w:r>
+      <w:r>
+        <w:rPr>
+          <w:rFonts w:ascii="Consolas" w:hAnsi="Consolas" w:cs="Consolas"/>
+          <w:color w:val="D9E8F7"/>
+          <w:sz w:val="20"/>
+          <w:szCs w:val="20"/>
+          <w:highlight w:val="darkCyan"/>
+        </w:rPr>
+        <w:t xml:space="preserve"> </w:t>
+      </w:r>
+      <w:r>
+        <w:rPr>
+          <w:rFonts w:ascii="Consolas" w:hAnsi="Consolas" w:cs="Consolas"/>
+          <w:color w:val="E6E6FA"/>
+          <w:sz w:val="20"/>
+          <w:szCs w:val="20"/>
+          <w:highlight w:val="darkCyan"/>
+        </w:rPr>
+        <w:t>+</w:t>
+      </w:r>
+      <w:r>
+        <w:rPr>
+          <w:rFonts w:ascii="Consolas" w:hAnsi="Consolas" w:cs="Consolas"/>
+          <w:color w:val="D9E8F7"/>
+          <w:sz w:val="20"/>
+          <w:szCs w:val="20"/>
+          <w:highlight w:val="darkCyan"/>
+        </w:rPr>
+        <w:t xml:space="preserve"> </w:t>
+      </w:r>
+      <w:r>
+        <w:rPr>
+          <w:rFonts w:ascii="Consolas" w:hAnsi="Consolas" w:cs="Consolas"/>
+          <w:color w:val="6897BB"/>
+          <w:sz w:val="20"/>
+          <w:szCs w:val="20"/>
+          <w:highlight w:val="darkCyan"/>
+        </w:rPr>
+        <w:t>1</w:t>
+      </w:r>
+      <w:r>
+        <w:rPr>
+          <w:rFonts w:ascii="Consolas" w:hAnsi="Consolas" w:cs="Consolas"/>
+          <w:color w:val="F9FAF4"/>
+          <w:sz w:val="20"/>
+          <w:szCs w:val="20"/>
+          <w:highlight w:val="darkCyan"/>
+        </w:rPr>
+        <w:t>)</w:t>
+      </w:r>
+      <w:r>
+        <w:rPr>
+          <w:rFonts w:ascii="Consolas" w:hAnsi="Consolas" w:cs="Consolas"/>
+          <w:color w:val="D9E8F7"/>
+          <w:sz w:val="20"/>
+          <w:szCs w:val="20"/>
+          <w:highlight w:val="darkCyan"/>
+        </w:rPr>
+        <w:t xml:space="preserve"> </w:t>
+      </w:r>
+      <w:r>
+        <w:rPr>
+          <w:rFonts w:ascii="Consolas" w:hAnsi="Consolas" w:cs="Consolas"/>
+          <w:color w:val="E6E6FA"/>
+          <w:sz w:val="20"/>
+          <w:szCs w:val="20"/>
+          <w:highlight w:val="darkCyan"/>
+        </w:rPr>
+        <w:t>&gt;</w:t>
+      </w:r>
+      <w:r>
+        <w:rPr>
+          <w:rFonts w:ascii="Consolas" w:hAnsi="Consolas" w:cs="Consolas"/>
+          <w:color w:val="D9E8F7"/>
+          <w:sz w:val="20"/>
+          <w:szCs w:val="20"/>
+          <w:highlight w:val="darkCyan"/>
+        </w:rPr>
+        <w:t xml:space="preserve"> </w:t>
+      </w:r>
+      <w:r>
+        <w:rPr>
+          <w:rFonts w:ascii="Consolas" w:hAnsi="Consolas" w:cs="Consolas"/>
+          <w:color w:val="6897BB"/>
+          <w:sz w:val="20"/>
+          <w:szCs w:val="20"/>
+          <w:highlight w:val="darkCyan"/>
+        </w:rPr>
+        <w:t>1</w:t>
+      </w:r>
+      <w:r>
+        <w:rPr>
+          <w:rFonts w:ascii="Consolas" w:hAnsi="Consolas" w:cs="Consolas"/>
+          <w:color w:val="F9FAF4"/>
+          <w:sz w:val="20"/>
+          <w:szCs w:val="20"/>
+          <w:highlight w:val="darkCyan"/>
+        </w:rPr>
+        <w:t>)</w:t>
+      </w:r>
+      <w:r>
+        <w:rPr>
+          <w:rFonts w:ascii="Consolas" w:hAnsi="Consolas" w:cs="Consolas"/>
+          <w:color w:val="D9E8F7"/>
+          <w:sz w:val="20"/>
+          <w:szCs w:val="20"/>
+          <w:highlight w:val="darkCyan"/>
+        </w:rPr>
+        <w:t xml:space="preserve"> </w:t>
+      </w:r>
+      <w:r>
+        <w:rPr>
+          <w:rFonts w:ascii="Consolas" w:hAnsi="Consolas" w:cs="Consolas"/>
+          <w:color w:val="F9FAF4"/>
+          <w:sz w:val="20"/>
+          <w:szCs w:val="20"/>
+          <w:highlight w:val="darkCyan"/>
+        </w:rPr>
+        <w:t>{</w:t>
+      </w:r>
+    </w:p>
+    <w:p>
+      <w:pPr>
+        <w:rPr>
+          <w:rFonts w:cstheme="minorHAnsi"/>
+          <w:szCs w:val="20"/>
+        </w:rPr>
+      </w:pPr>
+      <w:r>
+        <w:rPr>
+          <w:rFonts w:cstheme="minorHAnsi"/>
+          <w:szCs w:val="20"/>
+        </w:rPr>
+        <w:t xml:space="preserve">We change the comparison value, 1 with a zero instead so that two array digits can be </w:t>
+      </w:r>
+      <w:proofErr w:type="gramStart"/>
+      <w:r>
+        <w:rPr>
+          <w:rFonts w:cstheme="minorHAnsi"/>
+          <w:szCs w:val="20"/>
+        </w:rPr>
+        <w:t>partitioned..</w:t>
+      </w:r>
+      <w:proofErr w:type="gramEnd"/>
+    </w:p>
+    <w:p>
+      <w:pPr>
+        <w:rPr>
+          <w:rFonts w:cstheme="minorHAnsi"/>
+          <w:szCs w:val="20"/>
+        </w:rPr>
+      </w:pPr>
+      <w:r>
+        <w:rPr>
+          <w:rFonts w:cstheme="minorHAnsi"/>
+          <w:szCs w:val="20"/>
+        </w:rPr>
+        <w:t xml:space="preserve">Solved the </w:t>
+      </w:r>
+      <w:proofErr w:type="spellStart"/>
+      <w:r>
+        <w:rPr>
+          <w:rFonts w:cstheme="minorHAnsi"/>
+          <w:szCs w:val="20"/>
+        </w:rPr>
+        <w:t>quicksorting</w:t>
+      </w:r>
+      <w:proofErr w:type="spellEnd"/>
+      <w:r>
+        <w:rPr>
+          <w:rFonts w:cstheme="minorHAnsi"/>
+          <w:szCs w:val="20"/>
+        </w:rPr>
+        <w:t xml:space="preserve"> algorithm…</w:t>
+      </w:r>
+    </w:p>
+    <w:p>
+      <w:pPr>
+        <w:rPr>
+          <w:rFonts w:cstheme="minorHAnsi"/>
+          <w:szCs w:val="20"/>
+        </w:rPr>
+      </w:pPr>
+      <w:r>
+        <w:rPr>
+          <w:rFonts w:cstheme="minorHAnsi"/>
+          <w:szCs w:val="20"/>
+        </w:rPr>
+        <w:lastRenderedPageBreak/>
+        <w:t>Time to solve scalability…</w:t>
       </w:r>
     </w:p>
     <w:p>

</xml_diff>